<commit_message>
modified README.md and task 2 writeup
</commit_message>
<xml_diff>
--- a/task_2_documentation.docx
+++ b/task_2_documentation.docx
@@ -16,7 +16,14 @@
           <w:rFonts w:ascii="Times New Roman" w:eastAsia="Times New Roman" w:hAnsi="Times New Roman" w:cs="Times New Roman"/>
           <w:lang w:val="en"/>
         </w:rPr>
-        <w:t>April 05</w:t>
+        <w:t>April</w:t>
+      </w:r>
+      <w:r>
+        <w:rPr>
+          <w:rFonts w:ascii="Times New Roman" w:eastAsia="Times New Roman" w:hAnsi="Times New Roman" w:cs="Times New Roman"/>
+          <w:lang w:val="en"/>
+        </w:rPr>
+        <w:t xml:space="preserve"> 7</w:t>
       </w:r>
       <w:r>
         <w:rPr>
@@ -2771,6 +2778,7 @@
         <w:rPr>
           <w:sz w:val="40"/>
           <w:szCs w:val="40"/>
+          <w:u w:val="single"/>
           <w:lang w:val="en"/>
         </w:rPr>
       </w:pPr>
@@ -2779,6 +2787,7 @@
         <w:rPr>
           <w:sz w:val="40"/>
           <w:szCs w:val="40"/>
+          <w:u w:val="single"/>
           <w:lang w:val="en"/>
         </w:rPr>
         <w:lastRenderedPageBreak/>
@@ -2788,21 +2797,9 @@
     </w:p>
     <w:p>
       <w:pPr>
-        <w:pStyle w:val="Heading1"/>
-        <w:spacing w:after="0" w:afterAutospacing="0"/>
-        <w:rPr>
-          <w:sz w:val="40"/>
-          <w:szCs w:val="40"/>
-          <w:lang w:val="en"/>
-        </w:rPr>
-      </w:pPr>
-    </w:p>
-    <w:p>
-      <w:pPr>
         <w:pStyle w:val="Heading2"/>
-        <w:rPr>
-          <w:b w:val="0"/>
-          <w:bCs w:val="0"/>
+        <w:jc w:val="center"/>
+        <w:rPr>
           <w:sz w:val="32"/>
           <w:szCs w:val="32"/>
           <w:lang w:val="en"/>
@@ -2811,8 +2808,6 @@
       <w:bookmarkStart w:id="1" w:name="_Toc131625852"/>
       <w:r>
         <w:rPr>
-          <w:b w:val="0"/>
-          <w:bCs w:val="0"/>
           <w:sz w:val="32"/>
           <w:szCs w:val="32"/>
           <w:lang w:val="en"/>
@@ -2823,58 +2818,869 @@
     </w:p>
     <w:p>
       <w:pPr>
-        <w:spacing w:line="276" w:lineRule="auto"/>
-        <w:rPr>
-          <w:rFonts w:ascii="Times New Roman" w:eastAsia="Times New Roman" w:hAnsi="Times New Roman" w:cs="Times New Roman"/>
-          <w:lang w:val="en"/>
-        </w:rPr>
-      </w:pPr>
-      <w:r>
-        <w:rPr>
-          <w:rFonts w:ascii="Times New Roman" w:eastAsia="Times New Roman" w:hAnsi="Times New Roman" w:cs="Times New Roman"/>
-          <w:lang w:val="en"/>
-        </w:rPr>
-        <w:t>Write a single-page cover letter to the organization’s senior leadership. The letter should be concise and target a non-technical audience. Include the following:</w:t>
-      </w:r>
-    </w:p>
-    <w:p>
-      <w:pPr>
-        <w:pStyle w:val="ListParagraph"/>
-        <w:numPr>
-          <w:ilvl w:val="0"/>
-          <w:numId w:val="22"/>
-        </w:numPr>
-        <w:rPr>
-          <w:rFonts w:ascii="Times New Roman" w:eastAsia="Times New Roman" w:hAnsi="Times New Roman" w:cs="Times New Roman"/>
-          <w:lang w:val="en"/>
-        </w:rPr>
-      </w:pPr>
-      <w:r>
-        <w:rPr>
-          <w:rFonts w:ascii="Times New Roman" w:eastAsia="Times New Roman" w:hAnsi="Times New Roman" w:cs="Times New Roman"/>
-          <w:lang w:val="en"/>
-        </w:rPr>
-        <w:t>Problem summary.</w:t>
-      </w:r>
-    </w:p>
-    <w:p>
-      <w:pPr>
-        <w:pStyle w:val="ListParagraph"/>
-        <w:numPr>
-          <w:ilvl w:val="0"/>
-          <w:numId w:val="22"/>
-        </w:numPr>
-        <w:rPr>
-          <w:rFonts w:ascii="Times New Roman" w:eastAsia="Times New Roman" w:hAnsi="Times New Roman" w:cs="Times New Roman"/>
-          <w:lang w:val="en"/>
-        </w:rPr>
-      </w:pPr>
-      <w:r>
-        <w:rPr>
-          <w:rFonts w:ascii="Times New Roman" w:eastAsia="Times New Roman" w:hAnsi="Times New Roman" w:cs="Times New Roman"/>
-          <w:lang w:val="en"/>
-        </w:rPr>
-        <w:t xml:space="preserve">Recommendation for a solution centering around your application (called a </w:t>
+        <w:spacing w:after="0" w:line="240" w:lineRule="auto"/>
+        <w:rPr>
+          <w:rFonts w:ascii="Times New Roman" w:eastAsia="Times New Roman" w:hAnsi="Times New Roman" w:cs="Times New Roman"/>
+          <w:lang w:val="en"/>
+        </w:rPr>
+      </w:pPr>
+      <w:r>
+        <w:rPr>
+          <w:rFonts w:ascii="Times New Roman" w:eastAsia="Times New Roman" w:hAnsi="Times New Roman" w:cs="Times New Roman"/>
+          <w:lang w:val="en"/>
+        </w:rPr>
+        <w:t>April 7, 2023</w:t>
+      </w:r>
+    </w:p>
+    <w:p>
+      <w:pPr>
+        <w:spacing w:after="0" w:line="240" w:lineRule="auto"/>
+        <w:rPr>
+          <w:rFonts w:ascii="Times New Roman" w:eastAsia="Times New Roman" w:hAnsi="Times New Roman" w:cs="Times New Roman"/>
+          <w:lang w:val="en"/>
+        </w:rPr>
+      </w:pPr>
+    </w:p>
+    <w:p>
+      <w:pPr>
+        <w:spacing w:after="0" w:line="240" w:lineRule="auto"/>
+        <w:rPr>
+          <w:rFonts w:ascii="Times New Roman" w:eastAsia="Times New Roman" w:hAnsi="Times New Roman" w:cs="Times New Roman"/>
+          <w:lang w:val="en"/>
+        </w:rPr>
+      </w:pPr>
+      <w:r>
+        <w:rPr>
+          <w:rFonts w:ascii="Times New Roman" w:eastAsia="Times New Roman" w:hAnsi="Times New Roman" w:cs="Times New Roman"/>
+          <w:lang w:val="en"/>
+        </w:rPr>
+        <w:t xml:space="preserve">Gigi </w:t>
+      </w:r>
+      <w:proofErr w:type="spellStart"/>
+      <w:r>
+        <w:rPr>
+          <w:rFonts w:ascii="Times New Roman" w:eastAsia="Times New Roman" w:hAnsi="Times New Roman" w:cs="Times New Roman"/>
+          <w:lang w:val="en"/>
+        </w:rPr>
+        <w:t>Ruten</w:t>
+      </w:r>
+      <w:proofErr w:type="spellEnd"/>
+      <w:r>
+        <w:rPr>
+          <w:rFonts w:ascii="Times New Roman" w:eastAsia="Times New Roman" w:hAnsi="Times New Roman" w:cs="Times New Roman"/>
+          <w:lang w:val="en"/>
+        </w:rPr>
+        <w:t>, CTO</w:t>
+      </w:r>
+    </w:p>
+    <w:p>
+      <w:pPr>
+        <w:spacing w:after="0" w:line="240" w:lineRule="auto"/>
+        <w:rPr>
+          <w:rFonts w:ascii="Times New Roman" w:eastAsia="Times New Roman" w:hAnsi="Times New Roman" w:cs="Times New Roman"/>
+          <w:lang w:val="en"/>
+        </w:rPr>
+      </w:pPr>
+      <w:proofErr w:type="spellStart"/>
+      <w:r>
+        <w:rPr>
+          <w:rFonts w:ascii="Times New Roman" w:eastAsia="Times New Roman" w:hAnsi="Times New Roman" w:cs="Times New Roman"/>
+          <w:lang w:val="en"/>
+        </w:rPr>
+        <w:t>TastyFish</w:t>
+      </w:r>
+      <w:proofErr w:type="spellEnd"/>
+    </w:p>
+    <w:p>
+      <w:pPr>
+        <w:spacing w:after="0" w:line="240" w:lineRule="auto"/>
+        <w:rPr>
+          <w:rFonts w:ascii="Times New Roman" w:eastAsia="Times New Roman" w:hAnsi="Times New Roman" w:cs="Times New Roman"/>
+          <w:lang w:val="en"/>
+        </w:rPr>
+      </w:pPr>
+      <w:r>
+        <w:rPr>
+          <w:rFonts w:ascii="Times New Roman" w:eastAsia="Times New Roman" w:hAnsi="Times New Roman" w:cs="Times New Roman"/>
+          <w:lang w:val="en"/>
+        </w:rPr>
+        <w:t>111 Freedom Road</w:t>
+      </w:r>
+    </w:p>
+    <w:p>
+      <w:pPr>
+        <w:spacing w:after="0" w:line="240" w:lineRule="auto"/>
+        <w:rPr>
+          <w:rFonts w:ascii="Times New Roman" w:eastAsia="Times New Roman" w:hAnsi="Times New Roman" w:cs="Times New Roman"/>
+          <w:lang w:val="en"/>
+        </w:rPr>
+      </w:pPr>
+      <w:r>
+        <w:rPr>
+          <w:rFonts w:ascii="Times New Roman" w:eastAsia="Times New Roman" w:hAnsi="Times New Roman" w:cs="Times New Roman"/>
+          <w:lang w:val="en"/>
+        </w:rPr>
+        <w:t>Dallas, Texas, 92922</w:t>
+      </w:r>
+    </w:p>
+    <w:p>
+      <w:pPr>
+        <w:spacing w:after="0" w:line="240" w:lineRule="auto"/>
+        <w:rPr>
+          <w:rFonts w:ascii="Times New Roman" w:eastAsia="Times New Roman" w:hAnsi="Times New Roman" w:cs="Times New Roman"/>
+          <w:lang w:val="en"/>
+        </w:rPr>
+      </w:pPr>
+    </w:p>
+    <w:p>
+      <w:pPr>
+        <w:spacing w:after="0" w:line="240" w:lineRule="auto"/>
+        <w:rPr>
+          <w:rFonts w:ascii="Times New Roman" w:eastAsia="Times New Roman" w:hAnsi="Times New Roman" w:cs="Times New Roman"/>
+          <w:lang w:val="en"/>
+        </w:rPr>
+      </w:pPr>
+      <w:r>
+        <w:rPr>
+          <w:rFonts w:ascii="Times New Roman" w:eastAsia="Times New Roman" w:hAnsi="Times New Roman" w:cs="Times New Roman"/>
+          <w:lang w:val="en"/>
+        </w:rPr>
+        <w:t xml:space="preserve">Dear Mrs. </w:t>
+      </w:r>
+      <w:proofErr w:type="spellStart"/>
+      <w:r>
+        <w:rPr>
+          <w:rFonts w:ascii="Times New Roman" w:eastAsia="Times New Roman" w:hAnsi="Times New Roman" w:cs="Times New Roman"/>
+          <w:lang w:val="en"/>
+        </w:rPr>
+        <w:t>Ruten</w:t>
+      </w:r>
+      <w:proofErr w:type="spellEnd"/>
+      <w:r>
+        <w:rPr>
+          <w:rFonts w:ascii="Times New Roman" w:eastAsia="Times New Roman" w:hAnsi="Times New Roman" w:cs="Times New Roman"/>
+          <w:lang w:val="en"/>
+        </w:rPr>
+        <w:t xml:space="preserve">, </w:t>
+      </w:r>
+    </w:p>
+    <w:p>
+      <w:pPr>
+        <w:spacing w:after="0" w:line="240" w:lineRule="auto"/>
+        <w:rPr>
+          <w:rFonts w:ascii="Times New Roman" w:eastAsia="Times New Roman" w:hAnsi="Times New Roman" w:cs="Times New Roman"/>
+          <w:lang w:val="en"/>
+        </w:rPr>
+      </w:pPr>
+    </w:p>
+    <w:p>
+      <w:pPr>
+        <w:spacing w:after="0" w:line="240" w:lineRule="auto"/>
+        <w:ind w:firstLine="720"/>
+        <w:rPr>
+          <w:rFonts w:ascii="Times New Roman" w:eastAsia="Times New Roman" w:hAnsi="Times New Roman" w:cs="Times New Roman"/>
+          <w:lang w:val="en"/>
+        </w:rPr>
+      </w:pPr>
+      <w:r>
+        <w:rPr>
+          <w:rFonts w:ascii="Times New Roman" w:eastAsia="Times New Roman" w:hAnsi="Times New Roman" w:cs="Times New Roman"/>
+          <w:lang w:val="en"/>
+        </w:rPr>
+        <w:t xml:space="preserve">Our organization faces a critical problem. </w:t>
+      </w:r>
+      <w:r>
+        <w:rPr>
+          <w:rFonts w:ascii="Times New Roman" w:eastAsia="Times New Roman" w:hAnsi="Times New Roman" w:cs="Times New Roman"/>
+          <w:lang w:val="en"/>
+        </w:rPr>
+        <w:t>T</w:t>
+      </w:r>
+      <w:r>
+        <w:rPr>
+          <w:rFonts w:ascii="Times New Roman" w:eastAsia="Times New Roman" w:hAnsi="Times New Roman" w:cs="Times New Roman"/>
+          <w:lang w:val="en"/>
+        </w:rPr>
+        <w:t xml:space="preserve">he time it takes </w:t>
+      </w:r>
+      <w:r>
+        <w:rPr>
+          <w:rFonts w:ascii="Times New Roman" w:eastAsia="Times New Roman" w:hAnsi="Times New Roman" w:cs="Times New Roman"/>
+          <w:lang w:val="en"/>
+        </w:rPr>
+        <w:t xml:space="preserve">for our </w:t>
+      </w:r>
+      <w:r>
+        <w:rPr>
+          <w:rFonts w:ascii="Times New Roman" w:eastAsia="Times New Roman" w:hAnsi="Times New Roman" w:cs="Times New Roman"/>
+          <w:lang w:val="en"/>
+        </w:rPr>
+        <w:t>fish to travel from fishing boat</w:t>
+      </w:r>
+      <w:r>
+        <w:rPr>
+          <w:rFonts w:ascii="Times New Roman" w:eastAsia="Times New Roman" w:hAnsi="Times New Roman" w:cs="Times New Roman"/>
+          <w:lang w:val="en"/>
+        </w:rPr>
+        <w:t>s</w:t>
+      </w:r>
+      <w:r>
+        <w:rPr>
+          <w:rFonts w:ascii="Times New Roman" w:eastAsia="Times New Roman" w:hAnsi="Times New Roman" w:cs="Times New Roman"/>
+          <w:lang w:val="en"/>
+        </w:rPr>
+        <w:t xml:space="preserve"> to </w:t>
+      </w:r>
+      <w:r>
+        <w:rPr>
+          <w:rFonts w:ascii="Times New Roman" w:eastAsia="Times New Roman" w:hAnsi="Times New Roman" w:cs="Times New Roman"/>
+          <w:lang w:val="en"/>
+        </w:rPr>
+        <w:t xml:space="preserve">clients’ warehouses is too long. We all know that </w:t>
+      </w:r>
+      <w:r>
+        <w:rPr>
+          <w:rFonts w:ascii="Times New Roman" w:eastAsia="Times New Roman" w:hAnsi="Times New Roman" w:cs="Times New Roman"/>
+          <w:lang w:val="en"/>
+        </w:rPr>
+        <w:t xml:space="preserve">due to the unstable motion of fishing boats, fishers </w:t>
+      </w:r>
+      <w:r>
+        <w:rPr>
+          <w:rFonts w:ascii="Times New Roman" w:eastAsia="Times New Roman" w:hAnsi="Times New Roman" w:cs="Times New Roman"/>
+          <w:lang w:val="en"/>
+        </w:rPr>
+        <w:t xml:space="preserve">cannot </w:t>
+      </w:r>
+      <w:r>
+        <w:rPr>
+          <w:rFonts w:ascii="Times New Roman" w:eastAsia="Times New Roman" w:hAnsi="Times New Roman" w:cs="Times New Roman"/>
+          <w:lang w:val="en"/>
+        </w:rPr>
+        <w:t xml:space="preserve">weigh fish individually. The sea’s waves prevent accurate weight measurements. </w:t>
+      </w:r>
+      <w:r>
+        <w:rPr>
+          <w:rFonts w:ascii="Times New Roman" w:eastAsia="Times New Roman" w:hAnsi="Times New Roman" w:cs="Times New Roman"/>
+          <w:lang w:val="en"/>
+        </w:rPr>
+        <w:t>Our problem lies in t</w:t>
+      </w:r>
+      <w:r>
+        <w:rPr>
+          <w:rFonts w:ascii="Times New Roman" w:eastAsia="Times New Roman" w:hAnsi="Times New Roman" w:cs="Times New Roman"/>
+          <w:lang w:val="en"/>
+        </w:rPr>
+        <w:t>he company’s method of weighing fish</w:t>
+      </w:r>
+      <w:r>
+        <w:rPr>
+          <w:rFonts w:ascii="Times New Roman" w:eastAsia="Times New Roman" w:hAnsi="Times New Roman" w:cs="Times New Roman"/>
+          <w:lang w:val="en"/>
+        </w:rPr>
+        <w:t xml:space="preserve">. Currently, it is </w:t>
+      </w:r>
+      <w:r>
+        <w:rPr>
+          <w:rFonts w:ascii="Times New Roman" w:eastAsia="Times New Roman" w:hAnsi="Times New Roman" w:cs="Times New Roman"/>
+          <w:lang w:val="en"/>
+        </w:rPr>
+        <w:t>let</w:t>
+      </w:r>
+      <w:r>
+        <w:rPr>
+          <w:rFonts w:ascii="Times New Roman" w:eastAsia="Times New Roman" w:hAnsi="Times New Roman" w:cs="Times New Roman"/>
+          <w:lang w:val="en"/>
+        </w:rPr>
+        <w:t xml:space="preserve">ting each fish </w:t>
+      </w:r>
+      <w:r>
+        <w:rPr>
+          <w:rFonts w:ascii="Times New Roman" w:eastAsia="Times New Roman" w:hAnsi="Times New Roman" w:cs="Times New Roman"/>
+          <w:lang w:val="en"/>
+        </w:rPr>
+        <w:t xml:space="preserve">dry and </w:t>
+      </w:r>
+      <w:r>
+        <w:rPr>
+          <w:rFonts w:ascii="Times New Roman" w:eastAsia="Times New Roman" w:hAnsi="Times New Roman" w:cs="Times New Roman"/>
+          <w:lang w:val="en"/>
+        </w:rPr>
+        <w:t xml:space="preserve">then </w:t>
+      </w:r>
+      <w:r>
+        <w:rPr>
+          <w:rFonts w:ascii="Times New Roman" w:eastAsia="Times New Roman" w:hAnsi="Times New Roman" w:cs="Times New Roman"/>
+          <w:lang w:val="en"/>
+        </w:rPr>
+        <w:t>plac</w:t>
+      </w:r>
+      <w:r>
+        <w:rPr>
+          <w:rFonts w:ascii="Times New Roman" w:eastAsia="Times New Roman" w:hAnsi="Times New Roman" w:cs="Times New Roman"/>
+          <w:lang w:val="en"/>
+        </w:rPr>
+        <w:t xml:space="preserve">ing each fish </w:t>
+      </w:r>
+      <w:r>
+        <w:rPr>
+          <w:rFonts w:ascii="Times New Roman" w:eastAsia="Times New Roman" w:hAnsi="Times New Roman" w:cs="Times New Roman"/>
+          <w:lang w:val="en"/>
+        </w:rPr>
+        <w:t xml:space="preserve">on a scale. This </w:t>
+      </w:r>
+      <w:r>
+        <w:rPr>
+          <w:rFonts w:ascii="Times New Roman" w:eastAsia="Times New Roman" w:hAnsi="Times New Roman" w:cs="Times New Roman"/>
+          <w:lang w:val="en"/>
+        </w:rPr>
+        <w:t xml:space="preserve">proves </w:t>
+      </w:r>
+      <w:r>
+        <w:rPr>
+          <w:rFonts w:ascii="Times New Roman" w:eastAsia="Times New Roman" w:hAnsi="Times New Roman" w:cs="Times New Roman"/>
+          <w:lang w:val="en"/>
+        </w:rPr>
+        <w:t>to be inefficient because the shelf life of the fish lower</w:t>
+      </w:r>
+      <w:r>
+        <w:rPr>
+          <w:rFonts w:ascii="Times New Roman" w:eastAsia="Times New Roman" w:hAnsi="Times New Roman" w:cs="Times New Roman"/>
+          <w:lang w:val="en"/>
+        </w:rPr>
+        <w:t>s</w:t>
+      </w:r>
+      <w:r>
+        <w:rPr>
+          <w:rFonts w:ascii="Times New Roman" w:eastAsia="Times New Roman" w:hAnsi="Times New Roman" w:cs="Times New Roman"/>
+          <w:lang w:val="en"/>
+        </w:rPr>
+        <w:t xml:space="preserve"> when waiting for it to dry </w:t>
+      </w:r>
+      <w:proofErr w:type="gramStart"/>
+      <w:r>
+        <w:rPr>
+          <w:rFonts w:ascii="Times New Roman" w:eastAsia="Times New Roman" w:hAnsi="Times New Roman" w:cs="Times New Roman"/>
+          <w:lang w:val="en"/>
+        </w:rPr>
+        <w:t>and also</w:t>
+      </w:r>
+      <w:proofErr w:type="gramEnd"/>
+      <w:r>
+        <w:rPr>
+          <w:rFonts w:ascii="Times New Roman" w:eastAsia="Times New Roman" w:hAnsi="Times New Roman" w:cs="Times New Roman"/>
+          <w:lang w:val="en"/>
+        </w:rPr>
+        <w:t xml:space="preserve"> during the weighing process.</w:t>
+      </w:r>
+      <w:r>
+        <w:rPr>
+          <w:rFonts w:ascii="Times New Roman" w:eastAsia="Times New Roman" w:hAnsi="Times New Roman" w:cs="Times New Roman"/>
+          <w:lang w:val="en"/>
+        </w:rPr>
+        <w:t xml:space="preserve"> </w:t>
+      </w:r>
+    </w:p>
+    <w:p>
+      <w:pPr>
+        <w:spacing w:after="0" w:line="240" w:lineRule="auto"/>
+        <w:ind w:firstLine="720"/>
+        <w:rPr>
+          <w:rFonts w:ascii="Times New Roman" w:eastAsia="Times New Roman" w:hAnsi="Times New Roman" w:cs="Times New Roman"/>
+          <w:lang w:val="en"/>
+        </w:rPr>
+      </w:pPr>
+    </w:p>
+    <w:p>
+      <w:pPr>
+        <w:spacing w:after="0" w:line="240" w:lineRule="auto"/>
+        <w:ind w:firstLine="720"/>
+        <w:rPr>
+          <w:rFonts w:ascii="Times New Roman" w:eastAsia="Times New Roman" w:hAnsi="Times New Roman" w:cs="Times New Roman"/>
+          <w:lang w:val="en"/>
+        </w:rPr>
+      </w:pPr>
+      <w:r>
+        <w:rPr>
+          <w:rFonts w:ascii="Times New Roman" w:eastAsia="Times New Roman" w:hAnsi="Times New Roman" w:cs="Times New Roman"/>
+          <w:lang w:val="en"/>
+        </w:rPr>
+        <w:t xml:space="preserve">A solution we would like to recommend is to implement a prediction system that learns from previous fish data and calculates the weight of all our future catches. Since our </w:t>
+      </w:r>
+      <w:r>
+        <w:rPr>
+          <w:rFonts w:ascii="Times New Roman" w:eastAsia="Times New Roman" w:hAnsi="Times New Roman" w:cs="Times New Roman"/>
+          <w:lang w:val="en"/>
+        </w:rPr>
+        <w:t xml:space="preserve">fishers are </w:t>
+      </w:r>
+      <w:r>
+        <w:rPr>
+          <w:rFonts w:ascii="Times New Roman" w:eastAsia="Times New Roman" w:hAnsi="Times New Roman" w:cs="Times New Roman"/>
+          <w:lang w:val="en"/>
+        </w:rPr>
+        <w:t xml:space="preserve">already </w:t>
+      </w:r>
+      <w:r>
+        <w:rPr>
+          <w:rFonts w:ascii="Times New Roman" w:eastAsia="Times New Roman" w:hAnsi="Times New Roman" w:cs="Times New Roman"/>
+          <w:lang w:val="en"/>
+        </w:rPr>
+        <w:t xml:space="preserve">required to measure </w:t>
+      </w:r>
+      <w:r>
+        <w:rPr>
+          <w:rFonts w:ascii="Times New Roman" w:eastAsia="Times New Roman" w:hAnsi="Times New Roman" w:cs="Times New Roman"/>
+          <w:lang w:val="en"/>
+        </w:rPr>
+        <w:t xml:space="preserve">five </w:t>
+      </w:r>
+      <w:r>
+        <w:rPr>
+          <w:rFonts w:ascii="Times New Roman" w:eastAsia="Times New Roman" w:hAnsi="Times New Roman" w:cs="Times New Roman"/>
+          <w:lang w:val="en"/>
+        </w:rPr>
+        <w:t>length</w:t>
+      </w:r>
+      <w:r>
+        <w:rPr>
+          <w:rFonts w:ascii="Times New Roman" w:eastAsia="Times New Roman" w:hAnsi="Times New Roman" w:cs="Times New Roman"/>
+          <w:lang w:val="en"/>
+        </w:rPr>
+        <w:t xml:space="preserve"> dimensions </w:t>
+      </w:r>
+      <w:r>
+        <w:rPr>
+          <w:rFonts w:ascii="Times New Roman" w:eastAsia="Times New Roman" w:hAnsi="Times New Roman" w:cs="Times New Roman"/>
+          <w:lang w:val="en"/>
+        </w:rPr>
+        <w:t>of each fish they catch</w:t>
+      </w:r>
+      <w:r>
+        <w:rPr>
+          <w:rFonts w:ascii="Times New Roman" w:eastAsia="Times New Roman" w:hAnsi="Times New Roman" w:cs="Times New Roman"/>
+          <w:lang w:val="en"/>
+        </w:rPr>
+        <w:t xml:space="preserve">, we could use that information to predict its </w:t>
+      </w:r>
+      <w:proofErr w:type="gramStart"/>
+      <w:r>
+        <w:rPr>
+          <w:rFonts w:ascii="Times New Roman" w:eastAsia="Times New Roman" w:hAnsi="Times New Roman" w:cs="Times New Roman"/>
+          <w:lang w:val="en"/>
+        </w:rPr>
+        <w:t>weight .</w:t>
+      </w:r>
+      <w:proofErr w:type="gramEnd"/>
+      <w:r>
+        <w:rPr>
+          <w:rFonts w:ascii="Times New Roman" w:eastAsia="Times New Roman" w:hAnsi="Times New Roman" w:cs="Times New Roman"/>
+          <w:lang w:val="en"/>
+        </w:rPr>
+        <w:t xml:space="preserve"> This is possible using a method of Computer Science called “machine learning.” Machine learning is when a computer </w:t>
+      </w:r>
+      <w:proofErr w:type="gramStart"/>
+      <w:r>
+        <w:rPr>
+          <w:rFonts w:ascii="Times New Roman" w:eastAsia="Times New Roman" w:hAnsi="Times New Roman" w:cs="Times New Roman"/>
+          <w:lang w:val="en"/>
+        </w:rPr>
+        <w:t>is able to</w:t>
+      </w:r>
+      <w:proofErr w:type="gramEnd"/>
+      <w:r>
+        <w:rPr>
+          <w:rFonts w:ascii="Times New Roman" w:eastAsia="Times New Roman" w:hAnsi="Times New Roman" w:cs="Times New Roman"/>
+          <w:lang w:val="en"/>
+        </w:rPr>
+        <w:t xml:space="preserve"> mimic human intelligence and learn from a set of data. The computer is then able to solve a problem without being told exactly what it </w:t>
+      </w:r>
+      <w:proofErr w:type="gramStart"/>
+      <w:r>
+        <w:rPr>
+          <w:rFonts w:ascii="Times New Roman" w:eastAsia="Times New Roman" w:hAnsi="Times New Roman" w:cs="Times New Roman"/>
+          <w:lang w:val="en"/>
+        </w:rPr>
+        <w:t>has to</w:t>
+      </w:r>
+      <w:proofErr w:type="gramEnd"/>
+      <w:r>
+        <w:rPr>
+          <w:rFonts w:ascii="Times New Roman" w:eastAsia="Times New Roman" w:hAnsi="Times New Roman" w:cs="Times New Roman"/>
+          <w:lang w:val="en"/>
+        </w:rPr>
+        <w:t xml:space="preserve"> do</w:t>
+      </w:r>
+      <w:r>
+        <w:rPr>
+          <w:rFonts w:ascii="Times New Roman" w:eastAsia="Times New Roman" w:hAnsi="Times New Roman" w:cs="Times New Roman"/>
+          <w:lang w:val="en"/>
+        </w:rPr>
+        <w:t xml:space="preserve">. </w:t>
+      </w:r>
+    </w:p>
+    <w:p>
+      <w:pPr>
+        <w:spacing w:after="0" w:line="240" w:lineRule="auto"/>
+        <w:ind w:firstLine="720"/>
+        <w:rPr>
+          <w:rFonts w:ascii="Times New Roman" w:eastAsia="Times New Roman" w:hAnsi="Times New Roman" w:cs="Times New Roman"/>
+          <w:lang w:val="en"/>
+        </w:rPr>
+      </w:pPr>
+    </w:p>
+    <w:p>
+      <w:pPr>
+        <w:spacing w:after="0" w:line="240" w:lineRule="auto"/>
+        <w:ind w:firstLine="720"/>
+        <w:rPr>
+          <w:rFonts w:ascii="Times New Roman" w:eastAsia="Times New Roman" w:hAnsi="Times New Roman" w:cs="Times New Roman"/>
+          <w:lang w:val="en"/>
+        </w:rPr>
+      </w:pPr>
+      <w:r>
+        <w:rPr>
+          <w:rFonts w:ascii="Times New Roman" w:eastAsia="Times New Roman" w:hAnsi="Times New Roman" w:cs="Times New Roman"/>
+          <w:lang w:val="en"/>
+        </w:rPr>
+        <w:t xml:space="preserve">This solution would benefit </w:t>
+      </w:r>
+      <w:proofErr w:type="spellStart"/>
+      <w:r>
+        <w:rPr>
+          <w:rFonts w:ascii="Times New Roman" w:eastAsia="Times New Roman" w:hAnsi="Times New Roman" w:cs="Times New Roman"/>
+          <w:lang w:val="en"/>
+        </w:rPr>
+        <w:t>TastyFish</w:t>
+      </w:r>
+      <w:proofErr w:type="spellEnd"/>
+      <w:r>
+        <w:rPr>
+          <w:rFonts w:ascii="Times New Roman" w:eastAsia="Times New Roman" w:hAnsi="Times New Roman" w:cs="Times New Roman"/>
+          <w:lang w:val="en"/>
+        </w:rPr>
+        <w:t xml:space="preserve"> because it would completely remove the need to dry and weigh each fish individually. The machine learning would be able to predict the weight of the fish using only the five length measurements. This would improve our throughput, labor needs, time, and costs. Since selling fish is what we do, this solution would essentially let us bring the fish to clients in less time. </w:t>
+      </w:r>
+      <w:r>
+        <w:rPr>
+          <w:rFonts w:ascii="Times New Roman" w:eastAsia="Times New Roman" w:hAnsi="Times New Roman" w:cs="Times New Roman"/>
+          <w:lang w:val="en"/>
+        </w:rPr>
+        <w:tab/>
+      </w:r>
+    </w:p>
+    <w:p>
+      <w:pPr>
+        <w:spacing w:after="0" w:line="240" w:lineRule="auto"/>
+        <w:ind w:firstLine="720"/>
+        <w:rPr>
+          <w:rFonts w:ascii="Times New Roman" w:eastAsia="Times New Roman" w:hAnsi="Times New Roman" w:cs="Times New Roman"/>
+          <w:lang w:val="en"/>
+        </w:rPr>
+      </w:pPr>
+    </w:p>
+    <w:p>
+      <w:pPr>
+        <w:spacing w:after="0" w:line="240" w:lineRule="auto"/>
+        <w:ind w:firstLine="720"/>
+        <w:rPr>
+          <w:rFonts w:ascii="Times New Roman" w:eastAsia="Times New Roman" w:hAnsi="Times New Roman" w:cs="Times New Roman"/>
+          <w:lang w:val="en"/>
+        </w:rPr>
+      </w:pPr>
+      <w:r>
+        <w:rPr>
+          <w:rFonts w:ascii="Times New Roman" w:eastAsia="Times New Roman" w:hAnsi="Times New Roman" w:cs="Times New Roman"/>
+          <w:lang w:val="en"/>
+        </w:rPr>
+        <w:t xml:space="preserve">Our team has calculated an estimate total cost to fully implement this solution into our company. The cost would be $536, 350. This cost includes all hardware, </w:t>
+      </w:r>
+      <w:r>
+        <w:rPr>
+          <w:rFonts w:ascii="Times New Roman" w:eastAsia="Times New Roman" w:hAnsi="Times New Roman" w:cs="Times New Roman"/>
+          <w:lang w:val="en"/>
+        </w:rPr>
+        <w:t>software</w:t>
+      </w:r>
+      <w:r>
+        <w:rPr>
+          <w:rFonts w:ascii="Times New Roman" w:eastAsia="Times New Roman" w:hAnsi="Times New Roman" w:cs="Times New Roman"/>
+          <w:lang w:val="en"/>
+        </w:rPr>
+        <w:t>,</w:t>
+      </w:r>
+      <w:r>
+        <w:rPr>
+          <w:rFonts w:ascii="Times New Roman" w:eastAsia="Times New Roman" w:hAnsi="Times New Roman" w:cs="Times New Roman"/>
+          <w:lang w:val="en"/>
+        </w:rPr>
+        <w:t xml:space="preserve"> data, staff, </w:t>
+      </w:r>
+      <w:r>
+        <w:rPr>
+          <w:rFonts w:ascii="Times New Roman" w:eastAsia="Times New Roman" w:hAnsi="Times New Roman" w:cs="Times New Roman"/>
+          <w:lang w:val="en"/>
+        </w:rPr>
+        <w:t xml:space="preserve">and </w:t>
+      </w:r>
+      <w:r>
+        <w:rPr>
+          <w:rFonts w:ascii="Times New Roman" w:eastAsia="Times New Roman" w:hAnsi="Times New Roman" w:cs="Times New Roman"/>
+          <w:lang w:val="en"/>
+        </w:rPr>
+        <w:t xml:space="preserve">upkeep </w:t>
+      </w:r>
+      <w:r>
+        <w:rPr>
+          <w:rFonts w:ascii="Times New Roman" w:eastAsia="Times New Roman" w:hAnsi="Times New Roman" w:cs="Times New Roman"/>
+          <w:lang w:val="en"/>
+        </w:rPr>
+        <w:t xml:space="preserve">used during the creation and maintenance of the solution. </w:t>
+      </w:r>
+    </w:p>
+    <w:p>
+      <w:pPr>
+        <w:spacing w:after="0" w:line="240" w:lineRule="auto"/>
+        <w:ind w:firstLine="720"/>
+        <w:rPr>
+          <w:rFonts w:ascii="Times New Roman" w:eastAsia="Times New Roman" w:hAnsi="Times New Roman" w:cs="Times New Roman"/>
+          <w:lang w:val="en"/>
+        </w:rPr>
+      </w:pPr>
+    </w:p>
+    <w:p>
+      <w:pPr>
+        <w:spacing w:after="0" w:line="240" w:lineRule="auto"/>
+        <w:ind w:firstLine="720"/>
+        <w:rPr>
+          <w:rFonts w:ascii="Times New Roman" w:eastAsia="Times New Roman" w:hAnsi="Times New Roman" w:cs="Times New Roman"/>
+          <w:lang w:val="en"/>
+        </w:rPr>
+      </w:pPr>
+      <w:r>
+        <w:rPr>
+          <w:rFonts w:ascii="Times New Roman" w:eastAsia="Times New Roman" w:hAnsi="Times New Roman" w:cs="Times New Roman"/>
+          <w:lang w:val="en"/>
+        </w:rPr>
+        <w:t xml:space="preserve">Having spent over 5 years as a machine learning consultant, I have improved the business processes of various </w:t>
+      </w:r>
+      <w:proofErr w:type="spellStart"/>
+      <w:r>
+        <w:rPr>
+          <w:rFonts w:ascii="Times New Roman" w:eastAsia="Times New Roman" w:hAnsi="Times New Roman" w:cs="Times New Roman"/>
+          <w:lang w:val="en"/>
+        </w:rPr>
+        <w:t>mulitnational</w:t>
+      </w:r>
+      <w:proofErr w:type="spellEnd"/>
+      <w:r>
+        <w:rPr>
+          <w:rFonts w:ascii="Times New Roman" w:eastAsia="Times New Roman" w:hAnsi="Times New Roman" w:cs="Times New Roman"/>
+          <w:lang w:val="en"/>
+        </w:rPr>
+        <w:t xml:space="preserve"> corporations. With the new emergence of machine learning in our world, there are so many ways it has been implemented. I am considered an industry expert due to my education, as shown through my </w:t>
+      </w:r>
+      <w:r>
+        <w:rPr>
+          <w:rFonts w:ascii="Times New Roman" w:eastAsia="Times New Roman" w:hAnsi="Times New Roman" w:cs="Times New Roman"/>
+          <w:lang w:val="en"/>
+        </w:rPr>
+        <w:t>PhD</w:t>
+      </w:r>
+      <w:r>
+        <w:rPr>
+          <w:rFonts w:ascii="Times New Roman" w:eastAsia="Times New Roman" w:hAnsi="Times New Roman" w:cs="Times New Roman"/>
+          <w:lang w:val="en"/>
+        </w:rPr>
+        <w:t xml:space="preserve"> in Machine Learning. My extensive research at top universities has cemented me as one of the top machine learning experts in the world. </w:t>
+      </w:r>
+    </w:p>
+    <w:p>
+      <w:pPr>
+        <w:spacing w:after="0" w:line="240" w:lineRule="auto"/>
+        <w:ind w:firstLine="720"/>
+        <w:rPr>
+          <w:rFonts w:ascii="Times New Roman" w:eastAsia="Times New Roman" w:hAnsi="Times New Roman" w:cs="Times New Roman"/>
+          <w:lang w:val="en"/>
+        </w:rPr>
+      </w:pPr>
+    </w:p>
+    <w:p>
+      <w:pPr>
+        <w:spacing w:after="0" w:line="240" w:lineRule="auto"/>
+        <w:ind w:firstLine="720"/>
+        <w:rPr>
+          <w:rFonts w:ascii="Times New Roman" w:eastAsia="Times New Roman" w:hAnsi="Times New Roman" w:cs="Times New Roman"/>
+          <w:lang w:val="en"/>
+        </w:rPr>
+      </w:pPr>
+      <w:r>
+        <w:rPr>
+          <w:rFonts w:ascii="Times New Roman" w:eastAsia="Times New Roman" w:hAnsi="Times New Roman" w:cs="Times New Roman"/>
+          <w:lang w:val="en"/>
+        </w:rPr>
+        <w:t>I hope that our solution will be turned into a real product that saves our company’s stagnation. Thank you for your time in advance. I hope to hear back from you soon.</w:t>
+      </w:r>
+    </w:p>
+    <w:p>
+      <w:pPr>
+        <w:spacing w:after="0" w:line="240" w:lineRule="auto"/>
+        <w:rPr>
+          <w:rFonts w:ascii="Times New Roman" w:eastAsia="Times New Roman" w:hAnsi="Times New Roman" w:cs="Times New Roman"/>
+          <w:lang w:val="en"/>
+        </w:rPr>
+      </w:pPr>
+    </w:p>
+    <w:p>
+      <w:pPr>
+        <w:spacing w:after="0" w:line="240" w:lineRule="auto"/>
+        <w:jc w:val="right"/>
+        <w:rPr>
+          <w:rFonts w:ascii="Times New Roman" w:eastAsia="Times New Roman" w:hAnsi="Times New Roman" w:cs="Times New Roman"/>
+          <w:lang w:val="en"/>
+        </w:rPr>
+      </w:pPr>
+      <w:r>
+        <w:rPr>
+          <w:rFonts w:ascii="Times New Roman" w:eastAsia="Times New Roman" w:hAnsi="Times New Roman" w:cs="Times New Roman"/>
+          <w:lang w:val="en"/>
+        </w:rPr>
+        <w:t xml:space="preserve">Sincerely, </w:t>
+      </w:r>
+    </w:p>
+    <w:p>
+      <w:pPr>
+        <w:spacing w:after="0" w:line="240" w:lineRule="auto"/>
+        <w:jc w:val="right"/>
+        <w:rPr>
+          <w:rFonts w:ascii="Times New Roman" w:eastAsia="Times New Roman" w:hAnsi="Times New Roman" w:cs="Times New Roman"/>
+          <w:lang w:val="en"/>
+        </w:rPr>
+      </w:pPr>
+      <w:r>
+        <w:rPr>
+          <w:rFonts w:ascii="Times New Roman" w:eastAsia="Times New Roman" w:hAnsi="Times New Roman" w:cs="Times New Roman"/>
+          <w:lang w:val="en"/>
+        </w:rPr>
+        <w:t>Dr. Austin Kim PhD</w:t>
+      </w:r>
+      <w:bookmarkStart w:id="2" w:name="_Toc131625853"/>
+    </w:p>
+    <w:p>
+      <w:pPr>
+        <w:spacing w:after="0" w:line="240" w:lineRule="auto"/>
+        <w:jc w:val="right"/>
+        <w:rPr>
+          <w:rFonts w:ascii="Times New Roman" w:eastAsia="Times New Roman" w:hAnsi="Times New Roman" w:cs="Times New Roman"/>
+          <w:lang w:val="en"/>
+        </w:rPr>
+      </w:pPr>
+      <w:r>
+        <w:rPr>
+          <w:noProof/>
+        </w:rPr>
+        <w:drawing>
+          <wp:inline distT="0" distB="0" distL="0" distR="0" wp14:anchorId="542B6D7E" wp14:editId="61A841A4">
+            <wp:extent cx="2560243" cy="246486"/>
+            <wp:effectExtent l="0" t="0" r="0" b="1270"/>
+            <wp:docPr id="19" name="Picture 19"/>
+            <wp:cNvGraphicFramePr>
+              <a:graphicFrameLocks xmlns:a="http://schemas.openxmlformats.org/drawingml/2006/main" noChangeAspect="1"/>
+            </wp:cNvGraphicFramePr>
+            <a:graphic xmlns:a="http://schemas.openxmlformats.org/drawingml/2006/main">
+              <a:graphicData uri="http://schemas.openxmlformats.org/drawingml/2006/picture">
+                <pic:pic xmlns:pic="http://schemas.openxmlformats.org/drawingml/2006/picture">
+                  <pic:nvPicPr>
+                    <pic:cNvPr id="0" name="Picture 3"/>
+                    <pic:cNvPicPr>
+                      <a:picLocks noChangeAspect="1" noChangeArrowheads="1"/>
+                    </pic:cNvPicPr>
+                  </pic:nvPicPr>
+                  <pic:blipFill>
+                    <a:blip r:embed="rId7">
+                      <a:extLst>
+                        <a:ext uri="{28A0092B-C50C-407E-A947-70E740481C1C}">
+                          <a14:useLocalDpi xmlns:a14="http://schemas.microsoft.com/office/drawing/2010/main" val="0"/>
+                        </a:ext>
+                      </a:extLst>
+                    </a:blip>
+                    <a:srcRect/>
+                    <a:stretch>
+                      <a:fillRect/>
+                    </a:stretch>
+                  </pic:blipFill>
+                  <pic:spPr bwMode="auto">
+                    <a:xfrm>
+                      <a:off x="0" y="0"/>
+                      <a:ext cx="2560243" cy="246486"/>
+                    </a:xfrm>
+                    <a:prstGeom prst="rect">
+                      <a:avLst/>
+                    </a:prstGeom>
+                    <a:noFill/>
+                    <a:ln>
+                      <a:noFill/>
+                    </a:ln>
+                  </pic:spPr>
+                </pic:pic>
+              </a:graphicData>
+            </a:graphic>
+          </wp:inline>
+        </w:drawing>
+      </w:r>
+      <w:r>
+        <w:rPr>
+          <w:sz w:val="32"/>
+          <w:szCs w:val="32"/>
+          <w:lang w:val="en"/>
+        </w:rPr>
+        <w:br w:type="page"/>
+      </w:r>
+    </w:p>
+    <w:p>
+      <w:pPr>
+        <w:pStyle w:val="Heading2"/>
+        <w:rPr>
+          <w:sz w:val="32"/>
+          <w:szCs w:val="32"/>
+          <w:lang w:val="en"/>
+        </w:rPr>
+      </w:pPr>
+      <w:r>
+        <w:rPr>
+          <w:sz w:val="32"/>
+          <w:szCs w:val="32"/>
+          <w:lang w:val="en"/>
+        </w:rPr>
+        <w:lastRenderedPageBreak/>
+        <w:t>Project Recommendation</w:t>
+      </w:r>
+      <w:bookmarkEnd w:id="2"/>
+      <w:r>
+        <w:rPr>
+          <w:sz w:val="32"/>
+          <w:szCs w:val="32"/>
+          <w:lang w:val="en"/>
+        </w:rPr>
+        <w:t xml:space="preserve"> </w:t>
+      </w:r>
+    </w:p>
+    <w:p>
+      <w:pPr>
+        <w:spacing w:afterAutospacing="1" w:line="276" w:lineRule="auto"/>
+        <w:rPr>
+          <w:rFonts w:ascii="Times New Roman" w:eastAsia="Times New Roman" w:hAnsi="Times New Roman" w:cs="Times New Roman"/>
+          <w:b/>
+          <w:bCs/>
+          <w:lang w:val="en"/>
+        </w:rPr>
+      </w:pPr>
+      <w:r>
+        <w:rPr>
+          <w:rFonts w:ascii="Times New Roman" w:eastAsia="Times New Roman" w:hAnsi="Times New Roman" w:cs="Times New Roman"/>
+          <w:lang w:val="en"/>
+        </w:rPr>
+        <w:t xml:space="preserve">Write a follow-up proposal to the letter of transmittal providing more details on how your project meets their organizational need(s). Again, the target audience is the same non-technical senior leadership from the </w:t>
       </w:r>
       <w:r>
         <w:rPr>
@@ -2883,222 +3689,53 @@
           <w:iCs/>
           <w:lang w:val="en"/>
         </w:rPr>
-        <w:t>data product</w:t>
-      </w:r>
-      <w:r>
-        <w:rPr>
-          <w:rFonts w:ascii="Times New Roman" w:eastAsia="Times New Roman" w:hAnsi="Times New Roman" w:cs="Times New Roman"/>
-          <w:lang w:val="en"/>
-        </w:rPr>
-        <w:t xml:space="preserve"> in the task directions).</w:t>
-      </w:r>
-    </w:p>
-    <w:p>
-      <w:pPr>
-        <w:pStyle w:val="ListParagraph"/>
-        <w:numPr>
-          <w:ilvl w:val="0"/>
-          <w:numId w:val="22"/>
-        </w:numPr>
-        <w:rPr>
-          <w:rFonts w:ascii="Times New Roman" w:eastAsia="Times New Roman" w:hAnsi="Times New Roman" w:cs="Times New Roman"/>
-          <w:lang w:val="en"/>
-        </w:rPr>
-      </w:pPr>
-      <w:r>
-        <w:rPr>
-          <w:rFonts w:ascii="Times New Roman" w:eastAsia="Times New Roman" w:hAnsi="Times New Roman" w:cs="Times New Roman"/>
-          <w:lang w:val="en"/>
-        </w:rPr>
-        <w:t>Describe how the proposed solution benefits the organization.</w:t>
-      </w:r>
-    </w:p>
-    <w:p>
-      <w:pPr>
-        <w:pStyle w:val="ListParagraph"/>
-        <w:numPr>
-          <w:ilvl w:val="0"/>
-          <w:numId w:val="22"/>
-        </w:numPr>
-        <w:rPr>
-          <w:rFonts w:ascii="Times New Roman" w:eastAsia="Times New Roman" w:hAnsi="Times New Roman" w:cs="Times New Roman"/>
-          <w:lang w:val="en"/>
-        </w:rPr>
-      </w:pPr>
-      <w:r>
-        <w:rPr>
-          <w:rFonts w:ascii="Times New Roman" w:eastAsia="Times New Roman" w:hAnsi="Times New Roman" w:cs="Times New Roman"/>
-          <w:lang w:val="en"/>
-        </w:rPr>
-        <w:t xml:space="preserve">Provide an estimate of the total cost (this should match the total given in </w:t>
-      </w:r>
-      <w:r>
-        <w:rPr>
-          <w:rFonts w:ascii="Times New Roman" w:eastAsia="Times New Roman" w:hAnsi="Times New Roman" w:cs="Times New Roman"/>
-          <w:i/>
-          <w:iCs/>
-          <w:lang w:val="en"/>
-        </w:rPr>
-        <w:t xml:space="preserve">Funding Requirements </w:t>
-      </w:r>
-      <w:r>
-        <w:rPr>
-          <w:rFonts w:ascii="Times New Roman" w:eastAsia="Times New Roman" w:hAnsi="Times New Roman" w:cs="Times New Roman"/>
-          <w:lang w:val="en"/>
-        </w:rPr>
-        <w:t>of part A).</w:t>
-      </w:r>
-    </w:p>
-    <w:p>
-      <w:pPr>
-        <w:pStyle w:val="ListParagraph"/>
-        <w:numPr>
-          <w:ilvl w:val="0"/>
-          <w:numId w:val="22"/>
-        </w:numPr>
-        <w:rPr>
-          <w:rFonts w:ascii="Times New Roman" w:eastAsia="Times New Roman" w:hAnsi="Times New Roman" w:cs="Times New Roman"/>
-          <w:lang w:val="en"/>
-        </w:rPr>
-      </w:pPr>
-      <w:r>
-        <w:rPr>
-          <w:rFonts w:ascii="Times New Roman" w:eastAsia="Times New Roman" w:hAnsi="Times New Roman" w:cs="Times New Roman"/>
-          <w:lang w:val="en"/>
-        </w:rPr>
-        <w:t xml:space="preserve">Expertise and experience qualify you to develop the solution. </w:t>
-      </w:r>
-    </w:p>
-    <w:p>
-      <w:pPr>
-        <w:pStyle w:val="ListParagraph"/>
-        <w:numPr>
-          <w:ilvl w:val="0"/>
-          <w:numId w:val="22"/>
-        </w:numPr>
-        <w:rPr>
-          <w:rFonts w:ascii="Times New Roman" w:eastAsia="Times New Roman" w:hAnsi="Times New Roman" w:cs="Times New Roman"/>
-          <w:lang w:val="en"/>
-        </w:rPr>
-      </w:pPr>
-      <w:r>
-        <w:rPr>
-          <w:rFonts w:ascii="Times New Roman" w:eastAsia="Times New Roman" w:hAnsi="Times New Roman" w:cs="Times New Roman"/>
-          <w:lang w:val="en"/>
-        </w:rPr>
-        <w:t>Include all artifacts typical of a professional (business) letter, e.g., subject line, date, greeting, signature, etc.</w:t>
-      </w:r>
-    </w:p>
-    <w:p>
-      <w:pPr>
-        <w:pStyle w:val="Heading2"/>
-        <w:rPr>
-          <w:b w:val="0"/>
-          <w:bCs w:val="0"/>
+        <w:t>Letter of Transmittal</w:t>
+      </w:r>
+      <w:r>
+        <w:rPr>
+          <w:rFonts w:ascii="Times New Roman" w:eastAsia="Times New Roman" w:hAnsi="Times New Roman" w:cs="Times New Roman"/>
+          <w:lang w:val="en"/>
+        </w:rPr>
+        <w:t xml:space="preserve">. Typically, this section is 2-3 pages; </w:t>
+      </w:r>
+      <w:r>
+        <w:rPr>
+          <w:rFonts w:ascii="Times New Roman" w:eastAsia="Times New Roman" w:hAnsi="Times New Roman" w:cs="Times New Roman"/>
+          <w:b/>
+          <w:bCs/>
+          <w:lang w:val="en"/>
+        </w:rPr>
+        <w:t xml:space="preserve">write everything in the future tense. </w:t>
+      </w:r>
+    </w:p>
+    <w:p>
+      <w:pPr>
+        <w:pStyle w:val="Heading3"/>
+        <w:rPr>
+          <w:rFonts w:ascii="Times New Roman" w:eastAsia="Times New Roman" w:hAnsi="Times New Roman" w:cs="Times New Roman"/>
+          <w:b/>
+          <w:bCs/>
           <w:sz w:val="32"/>
           <w:szCs w:val="32"/>
           <w:lang w:val="en"/>
         </w:rPr>
       </w:pPr>
-      <w:bookmarkStart w:id="2" w:name="_Toc131625853"/>
-      <w:r>
-        <w:rPr>
-          <w:b w:val="0"/>
-          <w:bCs w:val="0"/>
-          <w:sz w:val="32"/>
-          <w:szCs w:val="32"/>
-          <w:lang w:val="en"/>
-        </w:rPr>
-        <w:t>Project Recommendation</w:t>
-      </w:r>
-      <w:bookmarkEnd w:id="2"/>
-      <w:r>
-        <w:rPr>
-          <w:b w:val="0"/>
-          <w:bCs w:val="0"/>
-          <w:sz w:val="32"/>
-          <w:szCs w:val="32"/>
-          <w:lang w:val="en"/>
-        </w:rPr>
-        <w:t xml:space="preserve"> </w:t>
-      </w:r>
-    </w:p>
-    <w:p>
-      <w:pPr>
-        <w:spacing w:afterAutospacing="1" w:line="276" w:lineRule="auto"/>
-        <w:rPr>
-          <w:rFonts w:ascii="Times New Roman" w:eastAsia="Times New Roman" w:hAnsi="Times New Roman" w:cs="Times New Roman"/>
+      <w:bookmarkStart w:id="3" w:name="_Toc131625854"/>
+      <w:r>
+        <w:rPr>
+          <w:rFonts w:ascii="Times New Roman" w:hAnsi="Times New Roman" w:cs="Times New Roman"/>
           <w:b/>
           <w:bCs/>
           <w:lang w:val="en"/>
         </w:rPr>
-      </w:pPr>
-      <w:r>
-        <w:rPr>
-          <w:rFonts w:ascii="Times New Roman" w:eastAsia="Times New Roman" w:hAnsi="Times New Roman" w:cs="Times New Roman"/>
-          <w:lang w:val="en"/>
-        </w:rPr>
-        <w:t xml:space="preserve">Write a follow-up proposal to the letter of transmittal providing more details on how your project meets their organizational need(s). Again, the target audience is the same non-technical senior leadership from the </w:t>
-      </w:r>
-      <w:r>
-        <w:rPr>
-          <w:rFonts w:ascii="Times New Roman" w:eastAsia="Times New Roman" w:hAnsi="Times New Roman" w:cs="Times New Roman"/>
-          <w:i/>
-          <w:iCs/>
-          <w:lang w:val="en"/>
-        </w:rPr>
-        <w:t>Letter of Transmittal</w:t>
-      </w:r>
-      <w:r>
-        <w:rPr>
-          <w:rFonts w:ascii="Times New Roman" w:eastAsia="Times New Roman" w:hAnsi="Times New Roman" w:cs="Times New Roman"/>
-          <w:lang w:val="en"/>
-        </w:rPr>
-        <w:t xml:space="preserve">. Typically, this section is 2-3 pages; </w:t>
-      </w:r>
-      <w:r>
-        <w:rPr>
-          <w:rFonts w:ascii="Times New Roman" w:eastAsia="Times New Roman" w:hAnsi="Times New Roman" w:cs="Times New Roman"/>
+        <w:t>Problem Summary</w:t>
+      </w:r>
+      <w:bookmarkEnd w:id="3"/>
+      <w:r>
+        <w:rPr>
+          <w:rFonts w:ascii="Times New Roman" w:hAnsi="Times New Roman" w:cs="Times New Roman"/>
           <w:b/>
           <w:bCs/>
-          <w:lang w:val="en"/>
-        </w:rPr>
-        <w:t xml:space="preserve">write everything in the future tense. </w:t>
-      </w:r>
-    </w:p>
-    <w:p>
-      <w:pPr>
-        <w:spacing w:afterAutospacing="1" w:line="276" w:lineRule="auto"/>
-        <w:rPr>
-          <w:rFonts w:ascii="Times New Roman" w:eastAsia="Times New Roman" w:hAnsi="Times New Roman" w:cs="Times New Roman"/>
-          <w:b/>
-          <w:bCs/>
-          <w:lang w:val="en"/>
-        </w:rPr>
-      </w:pPr>
-    </w:p>
-    <w:p>
-      <w:pPr>
-        <w:pStyle w:val="Heading3"/>
-        <w:rPr>
-          <w:rFonts w:ascii="Times New Roman" w:eastAsia="Times New Roman" w:hAnsi="Times New Roman" w:cs="Times New Roman"/>
-          <w:sz w:val="32"/>
-          <w:szCs w:val="32"/>
-          <w:lang w:val="en"/>
-        </w:rPr>
-      </w:pPr>
-      <w:bookmarkStart w:id="3" w:name="_Toc131625854"/>
-      <w:r>
-        <w:rPr>
-          <w:rFonts w:ascii="Times New Roman" w:hAnsi="Times New Roman" w:cs="Times New Roman"/>
-          <w:lang w:val="en"/>
-        </w:rPr>
-        <w:t>Problem Summary</w:t>
-      </w:r>
-      <w:bookmarkEnd w:id="3"/>
-      <w:r>
-        <w:rPr>
-          <w:rFonts w:ascii="Times New Roman" w:hAnsi="Times New Roman" w:cs="Times New Roman"/>
           <w:lang w:val="en"/>
         </w:rPr>
         <w:t xml:space="preserve"> </w:t>
@@ -3186,9 +3823,48 @@
     </w:p>
     <w:p>
       <w:pPr>
+        <w:rPr>
+          <w:rFonts w:ascii="Times New Roman" w:eastAsia="Times New Roman" w:hAnsi="Times New Roman" w:cs="Times New Roman"/>
+          <w:lang w:val="en"/>
+        </w:rPr>
+      </w:pPr>
+      <w:r>
+        <w:rPr>
+          <w:rFonts w:ascii="Times New Roman" w:eastAsia="Times New Roman" w:hAnsi="Times New Roman" w:cs="Times New Roman"/>
+          <w:u w:val="single"/>
+          <w:lang w:val="en"/>
+        </w:rPr>
+        <w:t>Project Summary</w:t>
+      </w:r>
+      <w:r>
+        <w:rPr>
+          <w:rFonts w:ascii="Times New Roman" w:eastAsia="Times New Roman" w:hAnsi="Times New Roman" w:cs="Times New Roman"/>
+          <w:u w:val="single"/>
+          <w:lang w:val="en"/>
+        </w:rPr>
+        <w:t>:</w:t>
+      </w:r>
+    </w:p>
+    <w:p>
+      <w:pPr>
+        <w:pStyle w:val="ListParagraph"/>
+        <w:numPr>
+          <w:ilvl w:val="0"/>
+          <w:numId w:val="21"/>
+        </w:numPr>
+        <w:rPr>
+          <w:rFonts w:ascii="Times New Roman" w:eastAsia="Times New Roman" w:hAnsi="Times New Roman" w:cs="Times New Roman"/>
+          <w:lang w:val="en"/>
+        </w:rPr>
+      </w:pPr>
+    </w:p>
+    <w:p>
+      <w:pPr>
         <w:pStyle w:val="Heading3"/>
         <w:rPr>
           <w:rFonts w:ascii="Times New Roman" w:eastAsia="Times New Roman" w:hAnsi="Times New Roman" w:cs="Times New Roman"/>
+          <w:b/>
+          <w:bCs/>
           <w:sz w:val="32"/>
           <w:szCs w:val="32"/>
           <w:lang w:val="en"/>
@@ -3198,6 +3874,8 @@
       <w:r>
         <w:rPr>
           <w:rFonts w:ascii="Times New Roman" w:hAnsi="Times New Roman" w:cs="Times New Roman"/>
+          <w:b/>
+          <w:bCs/>
           <w:lang w:val="en"/>
         </w:rPr>
         <w:t>Application Benefits</w:t>
@@ -3249,6 +3927,8 @@
         <w:pStyle w:val="Heading3"/>
         <w:rPr>
           <w:rFonts w:ascii="Times New Roman" w:eastAsia="Times New Roman" w:hAnsi="Times New Roman" w:cs="Times New Roman"/>
+          <w:b/>
+          <w:bCs/>
           <w:sz w:val="32"/>
           <w:szCs w:val="32"/>
           <w:lang w:val="en"/>
@@ -3258,6 +3938,8 @@
       <w:r>
         <w:rPr>
           <w:rFonts w:ascii="Times New Roman" w:hAnsi="Times New Roman" w:cs="Times New Roman"/>
+          <w:b/>
+          <w:bCs/>
           <w:lang w:val="en"/>
         </w:rPr>
         <w:t>Application Description</w:t>
@@ -3289,6 +3971,8 @@
         <w:pStyle w:val="Heading3"/>
         <w:rPr>
           <w:rFonts w:ascii="Times New Roman" w:eastAsia="Times New Roman" w:hAnsi="Times New Roman" w:cs="Times New Roman"/>
+          <w:b/>
+          <w:bCs/>
           <w:sz w:val="32"/>
           <w:szCs w:val="32"/>
           <w:lang w:val="en"/>
@@ -3298,6 +3982,8 @@
       <w:r>
         <w:rPr>
           <w:rFonts w:ascii="Times New Roman" w:hAnsi="Times New Roman" w:cs="Times New Roman"/>
+          <w:b/>
+          <w:bCs/>
           <w:lang w:val="en"/>
         </w:rPr>
         <w:t>Data Description</w:t>
@@ -3341,7 +4027,6 @@
           <w:rFonts w:ascii="Times New Roman" w:eastAsia="Times New Roman" w:hAnsi="Times New Roman" w:cs="Times New Roman"/>
           <w:lang w:val="en"/>
         </w:rPr>
-        <w:lastRenderedPageBreak/>
         <w:t>Describe the type (nominal, quantitative, etc.) and data structure.</w:t>
       </w:r>
     </w:p>
@@ -3390,6 +4075,8 @@
         <w:pStyle w:val="Heading3"/>
         <w:rPr>
           <w:rFonts w:ascii="Times New Roman" w:eastAsia="Times New Roman" w:hAnsi="Times New Roman" w:cs="Times New Roman"/>
+          <w:b/>
+          <w:bCs/>
           <w:sz w:val="32"/>
           <w:szCs w:val="32"/>
           <w:lang w:val="en"/>
@@ -3399,6 +4086,8 @@
       <w:r>
         <w:rPr>
           <w:rFonts w:ascii="Times New Roman" w:hAnsi="Times New Roman" w:cs="Times New Roman"/>
+          <w:b/>
+          <w:bCs/>
           <w:lang w:val="en"/>
         </w:rPr>
         <w:t>Objectives and Hypothesis</w:t>
@@ -3470,6 +4159,8 @@
         <w:pStyle w:val="Heading3"/>
         <w:rPr>
           <w:rFonts w:ascii="Times New Roman" w:eastAsia="Times New Roman" w:hAnsi="Times New Roman" w:cs="Times New Roman"/>
+          <w:b/>
+          <w:bCs/>
           <w:sz w:val="32"/>
           <w:szCs w:val="32"/>
           <w:lang w:val="en"/>
@@ -3479,6 +4170,8 @@
       <w:r>
         <w:rPr>
           <w:rFonts w:ascii="Times New Roman" w:hAnsi="Times New Roman" w:cs="Times New Roman"/>
+          <w:b/>
+          <w:bCs/>
           <w:lang w:val="en"/>
         </w:rPr>
         <w:t>Methodology</w:t>
@@ -3594,6 +4287,8 @@
         <w:pStyle w:val="Heading3"/>
         <w:rPr>
           <w:rFonts w:ascii="Times New Roman" w:eastAsia="Times New Roman" w:hAnsi="Times New Roman" w:cs="Times New Roman"/>
+          <w:b/>
+          <w:bCs/>
           <w:sz w:val="32"/>
           <w:szCs w:val="32"/>
           <w:lang w:val="en"/>
@@ -3603,6 +4298,8 @@
       <w:r>
         <w:rPr>
           <w:rFonts w:ascii="Times New Roman" w:hAnsi="Times New Roman" w:cs="Times New Roman"/>
+          <w:b/>
+          <w:bCs/>
           <w:lang w:val="en"/>
         </w:rPr>
         <w:t>Funding Requirements</w:t>
@@ -3649,11 +4346,703 @@
         <w:t xml:space="preserve">The funding amount should match the letter of transmittal. </w:t>
       </w:r>
     </w:p>
+    <w:tbl>
+      <w:tblPr>
+        <w:tblStyle w:val="TableGrid"/>
+        <w:tblW w:w="0" w:type="auto"/>
+        <w:tblLook w:val="04A0" w:firstRow="1" w:lastRow="0" w:firstColumn="1" w:lastColumn="0" w:noHBand="0" w:noVBand="1"/>
+      </w:tblPr>
+      <w:tblGrid>
+        <w:gridCol w:w="3116"/>
+        <w:gridCol w:w="3117"/>
+        <w:gridCol w:w="3117"/>
+      </w:tblGrid>
+      <w:tr>
+        <w:tc>
+          <w:tcPr>
+            <w:tcW w:w="3116" w:type="dxa"/>
+            <w:shd w:val="clear" w:color="auto" w:fill="8EAADB" w:themeFill="accent1" w:themeFillTint="99"/>
+          </w:tcPr>
+          <w:p>
+            <w:pPr>
+              <w:jc w:val="center"/>
+              <w:rPr>
+                <w:rFonts w:ascii="Times New Roman" w:eastAsia="Times New Roman" w:hAnsi="Times New Roman" w:cs="Times New Roman"/>
+                <w:b/>
+                <w:bCs/>
+                <w:lang w:val="en"/>
+              </w:rPr>
+            </w:pPr>
+            <w:r>
+              <w:rPr>
+                <w:rFonts w:ascii="Times New Roman" w:eastAsia="Times New Roman" w:hAnsi="Times New Roman" w:cs="Times New Roman"/>
+                <w:b/>
+                <w:bCs/>
+                <w:lang w:val="en"/>
+              </w:rPr>
+              <w:t>Item</w:t>
+            </w:r>
+          </w:p>
+        </w:tc>
+        <w:tc>
+          <w:tcPr>
+            <w:tcW w:w="3117" w:type="dxa"/>
+            <w:shd w:val="clear" w:color="auto" w:fill="8EAADB" w:themeFill="accent1" w:themeFillTint="99"/>
+          </w:tcPr>
+          <w:p>
+            <w:pPr>
+              <w:jc w:val="center"/>
+              <w:rPr>
+                <w:rFonts w:ascii="Times New Roman" w:eastAsia="Times New Roman" w:hAnsi="Times New Roman" w:cs="Times New Roman"/>
+                <w:b/>
+                <w:bCs/>
+                <w:lang w:val="en"/>
+              </w:rPr>
+            </w:pPr>
+            <w:r>
+              <w:rPr>
+                <w:rFonts w:ascii="Times New Roman" w:eastAsia="Times New Roman" w:hAnsi="Times New Roman" w:cs="Times New Roman"/>
+                <w:b/>
+                <w:bCs/>
+                <w:lang w:val="en"/>
+              </w:rPr>
+              <w:t>Details</w:t>
+            </w:r>
+          </w:p>
+        </w:tc>
+        <w:tc>
+          <w:tcPr>
+            <w:tcW w:w="3117" w:type="dxa"/>
+            <w:shd w:val="clear" w:color="auto" w:fill="8EAADB" w:themeFill="accent1" w:themeFillTint="99"/>
+          </w:tcPr>
+          <w:p>
+            <w:pPr>
+              <w:jc w:val="center"/>
+              <w:rPr>
+                <w:rFonts w:ascii="Times New Roman" w:eastAsia="Times New Roman" w:hAnsi="Times New Roman" w:cs="Times New Roman"/>
+                <w:b/>
+                <w:bCs/>
+                <w:lang w:val="en"/>
+              </w:rPr>
+            </w:pPr>
+            <w:r>
+              <w:rPr>
+                <w:rFonts w:ascii="Times New Roman" w:eastAsia="Times New Roman" w:hAnsi="Times New Roman" w:cs="Times New Roman"/>
+                <w:b/>
+                <w:bCs/>
+                <w:lang w:val="en"/>
+              </w:rPr>
+              <w:t>Cost</w:t>
+            </w:r>
+          </w:p>
+        </w:tc>
+      </w:tr>
+      <w:tr>
+        <w:tc>
+          <w:tcPr>
+            <w:tcW w:w="3116" w:type="dxa"/>
+          </w:tcPr>
+          <w:p>
+            <w:pPr>
+              <w:jc w:val="center"/>
+              <w:rPr>
+                <w:rFonts w:ascii="Times New Roman" w:eastAsia="Times New Roman" w:hAnsi="Times New Roman" w:cs="Times New Roman"/>
+                <w:lang w:val="en"/>
+              </w:rPr>
+            </w:pPr>
+            <w:r>
+              <w:rPr>
+                <w:rFonts w:ascii="Times New Roman" w:eastAsia="Times New Roman" w:hAnsi="Times New Roman" w:cs="Times New Roman"/>
+                <w:lang w:val="en"/>
+              </w:rPr>
+              <w:lastRenderedPageBreak/>
+              <w:t>Data for our tool to learn from</w:t>
+            </w:r>
+          </w:p>
+        </w:tc>
+        <w:tc>
+          <w:tcPr>
+            <w:tcW w:w="3117" w:type="dxa"/>
+          </w:tcPr>
+          <w:p>
+            <w:pPr>
+              <w:jc w:val="center"/>
+              <w:rPr>
+                <w:rFonts w:ascii="Times New Roman" w:eastAsia="Times New Roman" w:hAnsi="Times New Roman" w:cs="Times New Roman"/>
+                <w:lang w:val="en"/>
+              </w:rPr>
+            </w:pPr>
+            <w:r>
+              <w:rPr>
+                <w:rFonts w:ascii="Times New Roman" w:eastAsia="Times New Roman" w:hAnsi="Times New Roman" w:cs="Times New Roman"/>
+                <w:lang w:val="en"/>
+              </w:rPr>
+              <w:t xml:space="preserve">The fish data that our proposed solution will used to train itself to predict correctly. </w:t>
+            </w:r>
+          </w:p>
+        </w:tc>
+        <w:tc>
+          <w:tcPr>
+            <w:tcW w:w="3117" w:type="dxa"/>
+          </w:tcPr>
+          <w:p>
+            <w:pPr>
+              <w:jc w:val="center"/>
+              <w:rPr>
+                <w:rFonts w:ascii="Times New Roman" w:eastAsia="Times New Roman" w:hAnsi="Times New Roman" w:cs="Times New Roman"/>
+                <w:lang w:val="en"/>
+              </w:rPr>
+            </w:pPr>
+            <w:r>
+              <w:rPr>
+                <w:rFonts w:ascii="Times New Roman" w:eastAsia="Times New Roman" w:hAnsi="Times New Roman" w:cs="Times New Roman"/>
+                <w:lang w:val="en"/>
+              </w:rPr>
+              <w:t>$0</w:t>
+            </w:r>
+          </w:p>
+          <w:p>
+            <w:pPr>
+              <w:ind w:left="720" w:hanging="720"/>
+              <w:jc w:val="center"/>
+              <w:rPr>
+                <w:rFonts w:ascii="Times New Roman" w:eastAsia="Times New Roman" w:hAnsi="Times New Roman" w:cs="Times New Roman"/>
+                <w:lang w:val="en"/>
+              </w:rPr>
+            </w:pPr>
+            <w:r>
+              <w:rPr>
+                <w:rFonts w:ascii="Times New Roman" w:eastAsia="Times New Roman" w:hAnsi="Times New Roman" w:cs="Times New Roman"/>
+                <w:lang w:val="en"/>
+              </w:rPr>
+              <w:t>(</w:t>
+            </w:r>
+            <w:proofErr w:type="gramStart"/>
+            <w:r>
+              <w:rPr>
+                <w:rFonts w:ascii="Times New Roman" w:eastAsia="Times New Roman" w:hAnsi="Times New Roman" w:cs="Times New Roman"/>
+                <w:lang w:val="en"/>
+              </w:rPr>
+              <w:t>our</w:t>
+            </w:r>
+            <w:proofErr w:type="gramEnd"/>
+            <w:r>
+              <w:rPr>
+                <w:rFonts w:ascii="Times New Roman" w:eastAsia="Times New Roman" w:hAnsi="Times New Roman" w:cs="Times New Roman"/>
+                <w:lang w:val="en"/>
+              </w:rPr>
+              <w:t xml:space="preserve"> servers currently hold </w:t>
+            </w:r>
+          </w:p>
+          <w:p>
+            <w:pPr>
+              <w:ind w:left="720" w:hanging="720"/>
+              <w:jc w:val="center"/>
+              <w:rPr>
+                <w:rFonts w:ascii="Times New Roman" w:eastAsia="Times New Roman" w:hAnsi="Times New Roman" w:cs="Times New Roman"/>
+                <w:lang w:val="en"/>
+              </w:rPr>
+            </w:pPr>
+            <w:r>
+              <w:rPr>
+                <w:rFonts w:ascii="Times New Roman" w:eastAsia="Times New Roman" w:hAnsi="Times New Roman" w:cs="Times New Roman"/>
+                <w:lang w:val="en"/>
+              </w:rPr>
+              <w:t>7 t</w:t>
+            </w:r>
+            <w:r>
+              <w:rPr>
+                <w:rFonts w:ascii="Times New Roman" w:eastAsia="Times New Roman" w:hAnsi="Times New Roman" w:cs="Times New Roman"/>
+                <w:lang w:val="en"/>
+              </w:rPr>
+              <w:t>erabyte</w:t>
+            </w:r>
+            <w:r>
+              <w:rPr>
+                <w:rFonts w:ascii="Times New Roman" w:eastAsia="Times New Roman" w:hAnsi="Times New Roman" w:cs="Times New Roman"/>
+                <w:lang w:val="en"/>
+              </w:rPr>
+              <w:t>s of relevant data</w:t>
+            </w:r>
+            <w:r>
+              <w:rPr>
+                <w:rFonts w:ascii="Times New Roman" w:eastAsia="Times New Roman" w:hAnsi="Times New Roman" w:cs="Times New Roman"/>
+                <w:lang w:val="en"/>
+              </w:rPr>
+              <w:t>)</w:t>
+            </w:r>
+          </w:p>
+        </w:tc>
+      </w:tr>
+      <w:tr>
+        <w:tc>
+          <w:tcPr>
+            <w:tcW w:w="3116" w:type="dxa"/>
+          </w:tcPr>
+          <w:p>
+            <w:pPr>
+              <w:jc w:val="center"/>
+              <w:rPr>
+                <w:rFonts w:ascii="Times New Roman" w:eastAsia="Times New Roman" w:hAnsi="Times New Roman" w:cs="Times New Roman"/>
+                <w:lang w:val="en"/>
+              </w:rPr>
+            </w:pPr>
+            <w:r>
+              <w:rPr>
+                <w:rFonts w:ascii="Times New Roman" w:eastAsia="Times New Roman" w:hAnsi="Times New Roman" w:cs="Times New Roman"/>
+                <w:lang w:val="en"/>
+              </w:rPr>
+              <w:t>Upkeep of servers that train the machine learning solution.</w:t>
+            </w:r>
+          </w:p>
+        </w:tc>
+        <w:tc>
+          <w:tcPr>
+            <w:tcW w:w="3117" w:type="dxa"/>
+          </w:tcPr>
+          <w:p>
+            <w:pPr>
+              <w:jc w:val="center"/>
+              <w:rPr>
+                <w:rFonts w:ascii="Times New Roman" w:eastAsia="Times New Roman" w:hAnsi="Times New Roman" w:cs="Times New Roman"/>
+                <w:lang w:val="en"/>
+              </w:rPr>
+            </w:pPr>
+            <w:r>
+              <w:rPr>
+                <w:rFonts w:ascii="Times New Roman" w:eastAsia="Times New Roman" w:hAnsi="Times New Roman" w:cs="Times New Roman"/>
+                <w:lang w:val="en"/>
+              </w:rPr>
+              <w:t>The machine learning solution will require a lot of time to train using various types of data.</w:t>
+            </w:r>
+          </w:p>
+        </w:tc>
+        <w:tc>
+          <w:tcPr>
+            <w:tcW w:w="3117" w:type="dxa"/>
+          </w:tcPr>
+          <w:p>
+            <w:pPr>
+              <w:jc w:val="center"/>
+              <w:rPr>
+                <w:rFonts w:ascii="Times New Roman" w:eastAsia="Times New Roman" w:hAnsi="Times New Roman" w:cs="Times New Roman"/>
+                <w:lang w:val="en"/>
+              </w:rPr>
+            </w:pPr>
+            <w:r>
+              <w:rPr>
+                <w:rFonts w:ascii="Times New Roman" w:eastAsia="Times New Roman" w:hAnsi="Times New Roman" w:cs="Times New Roman"/>
+                <w:lang w:val="en"/>
+              </w:rPr>
+              <w:t>$3,350</w:t>
+            </w:r>
+          </w:p>
+        </w:tc>
+      </w:tr>
+      <w:tr>
+        <w:tc>
+          <w:tcPr>
+            <w:tcW w:w="3116" w:type="dxa"/>
+          </w:tcPr>
+          <w:p>
+            <w:pPr>
+              <w:jc w:val="center"/>
+              <w:rPr>
+                <w:rFonts w:ascii="Times New Roman" w:eastAsia="Times New Roman" w:hAnsi="Times New Roman" w:cs="Times New Roman"/>
+                <w:lang w:val="en"/>
+              </w:rPr>
+            </w:pPr>
+            <w:r>
+              <w:rPr>
+                <w:rFonts w:ascii="Times New Roman" w:eastAsia="Times New Roman" w:hAnsi="Times New Roman" w:cs="Times New Roman"/>
+                <w:lang w:val="en"/>
+              </w:rPr>
+              <w:t xml:space="preserve">New </w:t>
+            </w:r>
+            <w:r>
+              <w:rPr>
+                <w:rFonts w:ascii="Times New Roman" w:eastAsia="Times New Roman" w:hAnsi="Times New Roman" w:cs="Times New Roman"/>
+                <w:lang w:val="en"/>
+              </w:rPr>
+              <w:t>staff</w:t>
+            </w:r>
+          </w:p>
+        </w:tc>
+        <w:tc>
+          <w:tcPr>
+            <w:tcW w:w="3117" w:type="dxa"/>
+          </w:tcPr>
+          <w:p>
+            <w:pPr>
+              <w:jc w:val="center"/>
+              <w:rPr>
+                <w:rFonts w:ascii="Times New Roman" w:eastAsia="Times New Roman" w:hAnsi="Times New Roman" w:cs="Times New Roman"/>
+                <w:lang w:val="en"/>
+              </w:rPr>
+            </w:pPr>
+            <w:r>
+              <w:rPr>
+                <w:rFonts w:ascii="Times New Roman" w:eastAsia="Times New Roman" w:hAnsi="Times New Roman" w:cs="Times New Roman"/>
+                <w:lang w:val="en"/>
+              </w:rPr>
+              <w:t xml:space="preserve">The implementation of our solution will require the hiring of functional experts in machine learning. </w:t>
+            </w:r>
+          </w:p>
+        </w:tc>
+        <w:tc>
+          <w:tcPr>
+            <w:tcW w:w="3117" w:type="dxa"/>
+          </w:tcPr>
+          <w:p>
+            <w:pPr>
+              <w:jc w:val="center"/>
+              <w:rPr>
+                <w:rFonts w:ascii="Times New Roman" w:eastAsia="Times New Roman" w:hAnsi="Times New Roman" w:cs="Times New Roman"/>
+                <w:lang w:val="en"/>
+              </w:rPr>
+            </w:pPr>
+            <w:r>
+              <w:rPr>
+                <w:rFonts w:ascii="Times New Roman" w:eastAsia="Times New Roman" w:hAnsi="Times New Roman" w:cs="Times New Roman"/>
+                <w:lang w:val="en"/>
+              </w:rPr>
+              <w:t>$300,00</w:t>
+            </w:r>
+            <w:r>
+              <w:rPr>
+                <w:rFonts w:ascii="Times New Roman" w:eastAsia="Times New Roman" w:hAnsi="Times New Roman" w:cs="Times New Roman"/>
+                <w:lang w:val="en"/>
+              </w:rPr>
+              <w:t>0</w:t>
+            </w:r>
+          </w:p>
+        </w:tc>
+      </w:tr>
+      <w:tr>
+        <w:tc>
+          <w:tcPr>
+            <w:tcW w:w="3116" w:type="dxa"/>
+          </w:tcPr>
+          <w:p>
+            <w:pPr>
+              <w:jc w:val="center"/>
+              <w:rPr>
+                <w:rFonts w:ascii="Times New Roman" w:eastAsia="Times New Roman" w:hAnsi="Times New Roman" w:cs="Times New Roman"/>
+                <w:lang w:val="en"/>
+              </w:rPr>
+            </w:pPr>
+            <w:r>
+              <w:rPr>
+                <w:rFonts w:ascii="Times New Roman" w:eastAsia="Times New Roman" w:hAnsi="Times New Roman" w:cs="Times New Roman"/>
+                <w:lang w:val="en"/>
+              </w:rPr>
+              <w:t>New h</w:t>
+            </w:r>
+            <w:r>
+              <w:rPr>
+                <w:rFonts w:ascii="Times New Roman" w:eastAsia="Times New Roman" w:hAnsi="Times New Roman" w:cs="Times New Roman"/>
+                <w:lang w:val="en"/>
+              </w:rPr>
+              <w:t xml:space="preserve">ardware </w:t>
+            </w:r>
+            <w:r>
+              <w:rPr>
+                <w:rFonts w:ascii="Times New Roman" w:eastAsia="Times New Roman" w:hAnsi="Times New Roman" w:cs="Times New Roman"/>
+                <w:lang w:val="en"/>
+              </w:rPr>
+              <w:t xml:space="preserve">and software licenses </w:t>
+            </w:r>
+            <w:r>
+              <w:rPr>
+                <w:rFonts w:ascii="Times New Roman" w:eastAsia="Times New Roman" w:hAnsi="Times New Roman" w:cs="Times New Roman"/>
+                <w:lang w:val="en"/>
+              </w:rPr>
+              <w:t>for staff</w:t>
+            </w:r>
+          </w:p>
+        </w:tc>
+        <w:tc>
+          <w:tcPr>
+            <w:tcW w:w="3117" w:type="dxa"/>
+          </w:tcPr>
+          <w:p>
+            <w:pPr>
+              <w:jc w:val="center"/>
+              <w:rPr>
+                <w:rFonts w:ascii="Times New Roman" w:eastAsia="Times New Roman" w:hAnsi="Times New Roman" w:cs="Times New Roman"/>
+                <w:lang w:val="en"/>
+              </w:rPr>
+            </w:pPr>
+            <w:r>
+              <w:rPr>
+                <w:rFonts w:ascii="Times New Roman" w:eastAsia="Times New Roman" w:hAnsi="Times New Roman" w:cs="Times New Roman"/>
+                <w:lang w:val="en"/>
+              </w:rPr>
+              <w:t xml:space="preserve">The new staff will require new hardware and software licenses for mandatory company work. </w:t>
+            </w:r>
+          </w:p>
+        </w:tc>
+        <w:tc>
+          <w:tcPr>
+            <w:tcW w:w="3117" w:type="dxa"/>
+          </w:tcPr>
+          <w:p>
+            <w:pPr>
+              <w:jc w:val="center"/>
+              <w:rPr>
+                <w:rFonts w:ascii="Times New Roman" w:eastAsia="Times New Roman" w:hAnsi="Times New Roman" w:cs="Times New Roman"/>
+                <w:lang w:val="en"/>
+              </w:rPr>
+            </w:pPr>
+            <w:r>
+              <w:rPr>
+                <w:rFonts w:ascii="Times New Roman" w:eastAsia="Times New Roman" w:hAnsi="Times New Roman" w:cs="Times New Roman"/>
+                <w:lang w:val="en"/>
+              </w:rPr>
+              <w:t>$23,000</w:t>
+            </w:r>
+          </w:p>
+        </w:tc>
+      </w:tr>
+      <w:tr>
+        <w:tc>
+          <w:tcPr>
+            <w:tcW w:w="3116" w:type="dxa"/>
+          </w:tcPr>
+          <w:p>
+            <w:pPr>
+              <w:jc w:val="center"/>
+              <w:rPr>
+                <w:rFonts w:ascii="Times New Roman" w:eastAsia="Times New Roman" w:hAnsi="Times New Roman" w:cs="Times New Roman"/>
+                <w:lang w:val="en"/>
+              </w:rPr>
+            </w:pPr>
+            <w:r>
+              <w:rPr>
+                <w:rFonts w:ascii="Times New Roman" w:eastAsia="Times New Roman" w:hAnsi="Times New Roman" w:cs="Times New Roman"/>
+                <w:lang w:val="en"/>
+              </w:rPr>
+              <w:t>Server rooms for fish warehouses</w:t>
+            </w:r>
+          </w:p>
+        </w:tc>
+        <w:tc>
+          <w:tcPr>
+            <w:tcW w:w="3117" w:type="dxa"/>
+          </w:tcPr>
+          <w:p>
+            <w:pPr>
+              <w:jc w:val="center"/>
+              <w:rPr>
+                <w:rFonts w:ascii="Times New Roman" w:eastAsia="Times New Roman" w:hAnsi="Times New Roman" w:cs="Times New Roman"/>
+                <w:lang w:val="en"/>
+              </w:rPr>
+            </w:pPr>
+            <w:r>
+              <w:rPr>
+                <w:rFonts w:ascii="Times New Roman" w:eastAsia="Times New Roman" w:hAnsi="Times New Roman" w:cs="Times New Roman"/>
+                <w:lang w:val="en"/>
+              </w:rPr>
+              <w:t xml:space="preserve">The machine </w:t>
+            </w:r>
+            <w:proofErr w:type="spellStart"/>
+            <w:r>
+              <w:rPr>
+                <w:rFonts w:ascii="Times New Roman" w:eastAsia="Times New Roman" w:hAnsi="Times New Roman" w:cs="Times New Roman"/>
+                <w:lang w:val="en"/>
+              </w:rPr>
+              <w:t>learing</w:t>
+            </w:r>
+            <w:proofErr w:type="spellEnd"/>
+            <w:r>
+              <w:rPr>
+                <w:rFonts w:ascii="Times New Roman" w:eastAsia="Times New Roman" w:hAnsi="Times New Roman" w:cs="Times New Roman"/>
+                <w:lang w:val="en"/>
+              </w:rPr>
+              <w:t xml:space="preserve"> solution will be stored on-site so our warehouses will need to accommodate new hardware. </w:t>
+            </w:r>
+          </w:p>
+        </w:tc>
+        <w:tc>
+          <w:tcPr>
+            <w:tcW w:w="3117" w:type="dxa"/>
+          </w:tcPr>
+          <w:p>
+            <w:pPr>
+              <w:jc w:val="center"/>
+              <w:rPr>
+                <w:rFonts w:ascii="Times New Roman" w:eastAsia="Times New Roman" w:hAnsi="Times New Roman" w:cs="Times New Roman"/>
+                <w:lang w:val="en"/>
+              </w:rPr>
+            </w:pPr>
+            <w:r>
+              <w:rPr>
+                <w:rFonts w:ascii="Times New Roman" w:eastAsia="Times New Roman" w:hAnsi="Times New Roman" w:cs="Times New Roman"/>
+                <w:lang w:val="en"/>
+              </w:rPr>
+              <w:t>$90,000</w:t>
+            </w:r>
+          </w:p>
+        </w:tc>
+      </w:tr>
+      <w:tr>
+        <w:tc>
+          <w:tcPr>
+            <w:tcW w:w="3116" w:type="dxa"/>
+          </w:tcPr>
+          <w:p>
+            <w:pPr>
+              <w:jc w:val="center"/>
+              <w:rPr>
+                <w:rFonts w:ascii="Times New Roman" w:eastAsia="Times New Roman" w:hAnsi="Times New Roman" w:cs="Times New Roman"/>
+                <w:lang w:val="en"/>
+              </w:rPr>
+            </w:pPr>
+            <w:r>
+              <w:rPr>
+                <w:rFonts w:ascii="Times New Roman" w:eastAsia="Times New Roman" w:hAnsi="Times New Roman" w:cs="Times New Roman"/>
+                <w:lang w:val="en"/>
+              </w:rPr>
+              <w:t>Industry experts who can train all current staff in using the new solution</w:t>
+            </w:r>
+          </w:p>
+        </w:tc>
+        <w:tc>
+          <w:tcPr>
+            <w:tcW w:w="3117" w:type="dxa"/>
+          </w:tcPr>
+          <w:p>
+            <w:pPr>
+              <w:jc w:val="center"/>
+              <w:rPr>
+                <w:rFonts w:ascii="Times New Roman" w:eastAsia="Times New Roman" w:hAnsi="Times New Roman" w:cs="Times New Roman"/>
+                <w:lang w:val="en"/>
+              </w:rPr>
+            </w:pPr>
+            <w:r>
+              <w:rPr>
+                <w:rFonts w:ascii="Times New Roman" w:eastAsia="Times New Roman" w:hAnsi="Times New Roman" w:cs="Times New Roman"/>
+                <w:lang w:val="en"/>
+              </w:rPr>
+              <w:t xml:space="preserve">Our current employees will have to learn how to use this solution </w:t>
+            </w:r>
+            <w:proofErr w:type="gramStart"/>
+            <w:r>
+              <w:rPr>
+                <w:rFonts w:ascii="Times New Roman" w:eastAsia="Times New Roman" w:hAnsi="Times New Roman" w:cs="Times New Roman"/>
+                <w:lang w:val="en"/>
+              </w:rPr>
+              <w:t>in order to</w:t>
+            </w:r>
+            <w:proofErr w:type="gramEnd"/>
+            <w:r>
+              <w:rPr>
+                <w:rFonts w:ascii="Times New Roman" w:eastAsia="Times New Roman" w:hAnsi="Times New Roman" w:cs="Times New Roman"/>
+                <w:lang w:val="en"/>
+              </w:rPr>
+              <w:t xml:space="preserve"> reap all benefits</w:t>
+            </w:r>
+          </w:p>
+        </w:tc>
+        <w:tc>
+          <w:tcPr>
+            <w:tcW w:w="3117" w:type="dxa"/>
+          </w:tcPr>
+          <w:p>
+            <w:pPr>
+              <w:jc w:val="center"/>
+              <w:rPr>
+                <w:rFonts w:ascii="Times New Roman" w:eastAsia="Times New Roman" w:hAnsi="Times New Roman" w:cs="Times New Roman"/>
+                <w:lang w:val="en"/>
+              </w:rPr>
+            </w:pPr>
+            <w:r>
+              <w:rPr>
+                <w:rFonts w:ascii="Times New Roman" w:eastAsia="Times New Roman" w:hAnsi="Times New Roman" w:cs="Times New Roman"/>
+                <w:lang w:val="en"/>
+              </w:rPr>
+              <w:t>$120,000</w:t>
+            </w:r>
+          </w:p>
+        </w:tc>
+      </w:tr>
+      <w:tr>
+        <w:tc>
+          <w:tcPr>
+            <w:tcW w:w="6233" w:type="dxa"/>
+            <w:gridSpan w:val="2"/>
+          </w:tcPr>
+          <w:p>
+            <w:pPr>
+              <w:tabs>
+                <w:tab w:val="center" w:pos="3008"/>
+              </w:tabs>
+              <w:jc w:val="right"/>
+              <w:rPr>
+                <w:rFonts w:ascii="Times New Roman" w:eastAsia="Times New Roman" w:hAnsi="Times New Roman" w:cs="Times New Roman"/>
+                <w:b/>
+                <w:bCs/>
+                <w:lang w:val="en"/>
+              </w:rPr>
+            </w:pPr>
+            <w:r>
+              <w:rPr>
+                <w:rFonts w:ascii="Times New Roman" w:eastAsia="Times New Roman" w:hAnsi="Times New Roman" w:cs="Times New Roman"/>
+                <w:b/>
+                <w:bCs/>
+                <w:lang w:val="en"/>
+              </w:rPr>
+              <w:t>Total Cost</w:t>
+            </w:r>
+            <w:r>
+              <w:rPr>
+                <w:rFonts w:ascii="Times New Roman" w:eastAsia="Times New Roman" w:hAnsi="Times New Roman" w:cs="Times New Roman"/>
+                <w:b/>
+                <w:bCs/>
+                <w:lang w:val="en"/>
+              </w:rPr>
+              <w:tab/>
+            </w:r>
+          </w:p>
+        </w:tc>
+        <w:tc>
+          <w:tcPr>
+            <w:tcW w:w="3117" w:type="dxa"/>
+          </w:tcPr>
+          <w:p>
+            <w:pPr>
+              <w:jc w:val="center"/>
+              <w:rPr>
+                <w:rFonts w:ascii="Times New Roman" w:eastAsia="Times New Roman" w:hAnsi="Times New Roman" w:cs="Times New Roman"/>
+                <w:lang w:val="en"/>
+              </w:rPr>
+            </w:pPr>
+            <w:r>
+              <w:rPr>
+                <w:rFonts w:ascii="Times New Roman" w:eastAsia="Times New Roman" w:hAnsi="Times New Roman" w:cs="Times New Roman"/>
+                <w:lang w:val="en"/>
+              </w:rPr>
+              <w:t>$536,350</w:t>
+            </w:r>
+          </w:p>
+        </w:tc>
+      </w:tr>
+    </w:tbl>
+    <w:p>
+      <w:pPr>
+        <w:rPr>
+          <w:rFonts w:ascii="Times New Roman" w:eastAsia="Times New Roman" w:hAnsi="Times New Roman" w:cs="Times New Roman"/>
+          <w:lang w:val="en"/>
+        </w:rPr>
+      </w:pPr>
+    </w:p>
     <w:p>
       <w:pPr>
         <w:pStyle w:val="Heading3"/>
         <w:rPr>
           <w:rFonts w:ascii="Times New Roman" w:eastAsia="Times New Roman" w:hAnsi="Times New Roman" w:cs="Times New Roman"/>
+          <w:b/>
+          <w:bCs/>
           <w:sz w:val="32"/>
           <w:szCs w:val="32"/>
           <w:lang w:val="en"/>
@@ -3663,6 +5052,8 @@
       <w:r>
         <w:rPr>
           <w:rFonts w:ascii="Times New Roman" w:hAnsi="Times New Roman" w:cs="Times New Roman"/>
+          <w:b/>
+          <w:bCs/>
           <w:lang w:val="en"/>
         </w:rPr>
         <w:t>Data Precautions</w:t>
@@ -3754,6 +5145,8 @@
         <w:pStyle w:val="Heading3"/>
         <w:rPr>
           <w:rFonts w:ascii="Times New Roman" w:eastAsia="Times New Roman" w:hAnsi="Times New Roman" w:cs="Times New Roman"/>
+          <w:b/>
+          <w:bCs/>
           <w:sz w:val="32"/>
           <w:szCs w:val="32"/>
           <w:lang w:val="en"/>
@@ -3763,6 +5156,8 @@
       <w:r>
         <w:rPr>
           <w:rFonts w:ascii="Times New Roman" w:hAnsi="Times New Roman" w:cs="Times New Roman"/>
+          <w:b/>
+          <w:bCs/>
           <w:lang w:val="en"/>
         </w:rPr>
         <w:t>Developer’s Expertise</w:t>
@@ -3844,6 +5239,7 @@
         <w:rPr>
           <w:sz w:val="40"/>
           <w:szCs w:val="40"/>
+          <w:u w:val="single"/>
           <w:lang w:val="en"/>
         </w:rPr>
       </w:pPr>
@@ -3852,6 +5248,7 @@
         <w:rPr>
           <w:sz w:val="40"/>
           <w:szCs w:val="40"/>
+          <w:u w:val="single"/>
           <w:lang w:val="en"/>
         </w:rPr>
         <w:lastRenderedPageBreak/>
@@ -4751,6 +6148,7 @@
         <w:rPr>
           <w:sz w:val="40"/>
           <w:szCs w:val="40"/>
+          <w:u w:val="single"/>
           <w:lang w:val="en"/>
         </w:rPr>
       </w:pPr>
@@ -4759,6 +6157,7 @@
         <w:rPr>
           <w:sz w:val="40"/>
           <w:szCs w:val="40"/>
+          <w:u w:val="single"/>
           <w:lang w:val="en"/>
         </w:rPr>
         <w:lastRenderedPageBreak/>
@@ -4769,6 +6168,7 @@
         <w:rPr>
           <w:sz w:val="40"/>
           <w:szCs w:val="40"/>
+          <w:u w:val="single"/>
           <w:lang w:val="en"/>
         </w:rPr>
         <w:t xml:space="preserve"> </w:t>
@@ -5175,6 +6575,7 @@
         <w:rPr>
           <w:sz w:val="40"/>
           <w:szCs w:val="40"/>
+          <w:u w:val="single"/>
           <w:lang w:val="en"/>
         </w:rPr>
       </w:pPr>
@@ -5184,6 +6585,7 @@
         <w:rPr>
           <w:sz w:val="40"/>
           <w:szCs w:val="40"/>
+          <w:u w:val="single"/>
           <w:lang w:val="en"/>
         </w:rPr>
         <w:lastRenderedPageBreak/>
@@ -5191,39 +6593,6 @@
       </w:r>
       <w:bookmarkEnd w:id="25"/>
     </w:p>
-    <w:bookmarkEnd w:id="26"/>
-    <w:p>
-      <w:pPr>
-        <w:spacing w:line="276" w:lineRule="auto"/>
-        <w:rPr>
-          <w:rFonts w:ascii="Times New Roman" w:eastAsia="Times New Roman" w:hAnsi="Times New Roman" w:cs="Times New Roman"/>
-          <w:lang w:val="en"/>
-        </w:rPr>
-      </w:pPr>
-      <w:r>
-        <w:rPr>
-          <w:rFonts w:ascii="Times New Roman" w:eastAsia="Times New Roman" w:hAnsi="Times New Roman" w:cs="Times New Roman"/>
-          <w:lang w:val="en"/>
-        </w:rPr>
-        <w:t xml:space="preserve">Create a post-implementation as outlined below. Provide sufficient detail so that a reader knowledgeable in computer science but unfamiliar with your project can understand what you have accomplished. Using examples and visualizations (including screenshots) beyond the three required is highly recommended. </w:t>
-      </w:r>
-      <w:r>
-        <w:rPr>
-          <w:rFonts w:ascii="Times New Roman" w:eastAsia="Times New Roman" w:hAnsi="Times New Roman" w:cs="Times New Roman"/>
-          <w:b/>
-          <w:bCs/>
-          <w:lang w:val="en"/>
-        </w:rPr>
-        <w:t>Write everything in the past tense.</w:t>
-      </w:r>
-      <w:r>
-        <w:rPr>
-          <w:rFonts w:ascii="Times New Roman" w:eastAsia="Times New Roman" w:hAnsi="Times New Roman" w:cs="Times New Roman"/>
-          <w:lang w:val="en"/>
-        </w:rPr>
-        <w:t xml:space="preserve"> </w:t>
-      </w:r>
-    </w:p>
     <w:p>
       <w:pPr>
         <w:pStyle w:val="Heading2"/>
@@ -5234,6 +6603,7 @@
         </w:rPr>
       </w:pPr>
       <w:bookmarkStart w:id="27" w:name="_Toc131625876"/>
+      <w:bookmarkEnd w:id="26"/>
       <w:r>
         <w:rPr>
           <w:sz w:val="32"/>
@@ -5534,9 +6904,8 @@
         <w:rPr>
           <w:noProof/>
         </w:rPr>
-        <w:lastRenderedPageBreak/>
         <w:drawing>
-          <wp:inline distT="0" distB="0" distL="0" distR="0" wp14:anchorId="4AEEC855" wp14:editId="1F6481DD">
+          <wp:inline distT="0" distB="0" distL="0" distR="0" wp14:anchorId="4AEEC855" wp14:editId="0DB87FD6">
             <wp:extent cx="5943600" cy="2125345"/>
             <wp:effectExtent l="19050" t="19050" r="19050" b="27305"/>
             <wp:docPr id="7" name="Picture 7" descr="Graphical user interface, text, application&#10;&#10;Description automatically generated"/>
@@ -5551,7 +6920,7 @@
                     <pic:cNvPicPr/>
                   </pic:nvPicPr>
                   <pic:blipFill>
-                    <a:blip r:embed="rId7"/>
+                    <a:blip r:embed="rId8"/>
                     <a:stretch>
                       <a:fillRect/>
                     </a:stretch>
@@ -5559,7 +6928,7 @@
                   <pic:spPr>
                     <a:xfrm>
                       <a:off x="0" y="0"/>
-                      <a:ext cx="5943600" cy="2125345"/>
+                      <a:ext cx="5971540" cy="2135336"/>
                     </a:xfrm>
                     <a:prstGeom prst="rect">
                       <a:avLst/>
@@ -5593,6 +6962,7 @@
           <w:szCs w:val="32"/>
           <w:lang w:val="en"/>
         </w:rPr>
+        <w:lastRenderedPageBreak/>
         <w:t>Datasets</w:t>
       </w:r>
       <w:bookmarkEnd w:id="28"/>
@@ -5959,7 +7329,7 @@
           <w:lang w:val="en"/>
         </w:rPr>
       </w:pPr>
-      <w:hyperlink r:id="rId8" w:history="1">
+      <w:hyperlink r:id="rId9" w:history="1">
         <w:r>
           <w:rPr>
             <w:rStyle w:val="Hyperlink"/>
@@ -6007,7 +7377,6 @@
           <w:rFonts w:ascii="Times New Roman" w:eastAsia="Times New Roman" w:hAnsi="Times New Roman" w:cs="Times New Roman"/>
           <w:lang w:val="en"/>
         </w:rPr>
-        <w:lastRenderedPageBreak/>
         <w:t xml:space="preserve">The “fish_data_raw.csv” file is the exact dataset that was downloaded from the link. </w:t>
       </w:r>
     </w:p>
@@ -6132,7 +7501,15 @@
           <w:rFonts w:ascii="Times New Roman" w:eastAsia="Times New Roman" w:hAnsi="Times New Roman" w:cs="Times New Roman"/>
           <w:lang w:val="en"/>
         </w:rPr>
-        <w:t xml:space="preserve">Because the raw data was preprocessed manually, the code never touched the raw data. Only the processed data was touched by the code. This is because the processing only involved the deletion of one column in a csv file. This saved the code from having to iterate over that one column, which is an insignificant saving of processing power. The processing of data allowed the code to use all columns of the data. </w:t>
+        <w:t xml:space="preserve">Because the raw data was preprocessed manually, the code never touched the raw data. Only the processed data was touched by the code. This is because the processing only involved the deletion </w:t>
+      </w:r>
+      <w:r>
+        <w:rPr>
+          <w:rFonts w:ascii="Times New Roman" w:eastAsia="Times New Roman" w:hAnsi="Times New Roman" w:cs="Times New Roman"/>
+          <w:lang w:val="en"/>
+        </w:rPr>
+        <w:lastRenderedPageBreak/>
+        <w:t xml:space="preserve">of one column in a csv file. This saved the code from having to iterate over that one column, which is an insignificant saving of processing power. The processing of data allowed the code to use all columns of the data. </w:t>
       </w:r>
     </w:p>
     <w:p>
@@ -6331,7 +7708,6 @@
           <w:rFonts w:ascii="Times New Roman" w:eastAsia="Times New Roman" w:hAnsi="Times New Roman" w:cs="Times New Roman"/>
           <w:lang w:val="en"/>
         </w:rPr>
-        <w:lastRenderedPageBreak/>
         <w:t xml:space="preserve">The analysis of the data lead to the creation and improvement of the histogram. Because of the data reviews, it was seen that the model could predict values more accurately when there was more existing data numerically </w:t>
       </w:r>
       <w:proofErr w:type="gramStart"/>
@@ -6460,6 +7836,7 @@
           <w:rFonts w:ascii="Times New Roman" w:eastAsia="Times New Roman" w:hAnsi="Times New Roman" w:cs="Times New Roman"/>
           <w:lang w:val="en"/>
         </w:rPr>
+        <w:lastRenderedPageBreak/>
         <w:t xml:space="preserve">This use is justified because the independent variables and dependent variable were all numerical. With the five independent variables and one dependent variable, a numerical prediction called for the use of the linear algorithm. Because it was numerical and not qualitative, a </w:t>
       </w:r>
       <w:proofErr w:type="spellStart"/>
@@ -6638,7 +8015,7 @@
                     <pic:cNvPicPr/>
                   </pic:nvPicPr>
                   <pic:blipFill>
-                    <a:blip r:embed="rId9"/>
+                    <a:blip r:embed="rId10"/>
                     <a:stretch>
                       <a:fillRect/>
                     </a:stretch>
@@ -6738,9 +8115,9 @@
           <w:noProof/>
         </w:rPr>
         <w:drawing>
-          <wp:inline distT="0" distB="0" distL="0" distR="0" wp14:anchorId="277E006A" wp14:editId="451EF463">
-            <wp:extent cx="3794167" cy="777603"/>
-            <wp:effectExtent l="0" t="0" r="0" b="3810"/>
+          <wp:inline distT="0" distB="0" distL="0" distR="0" wp14:anchorId="277E006A" wp14:editId="2857A00B">
+            <wp:extent cx="4926394" cy="1009650"/>
+            <wp:effectExtent l="0" t="0" r="7620" b="0"/>
             <wp:docPr id="1" name="Picture 1">
               <a:extLst xmlns:a="http://schemas.openxmlformats.org/drawingml/2006/main">
                 <a:ext uri="{C183D7F6-B498-43B3-948B-1728B52AA6E4}">
@@ -6765,7 +8142,7 @@
                     <pic:cNvPicPr/>
                   </pic:nvPicPr>
                   <pic:blipFill>
-                    <a:blip r:embed="rId10"/>
+                    <a:blip r:embed="rId11"/>
                     <a:stretch>
                       <a:fillRect/>
                     </a:stretch>
@@ -6773,7 +8150,7 @@
                   <pic:spPr>
                     <a:xfrm>
                       <a:off x="0" y="0"/>
-                      <a:ext cx="4125300" cy="845468"/>
+                      <a:ext cx="5362580" cy="1099045"/>
                     </a:xfrm>
                     <a:prstGeom prst="rect">
                       <a:avLst/>
@@ -6819,7 +8196,6 @@
           <w:u w:val="single"/>
           <w:lang w:val="en"/>
         </w:rPr>
-        <w:lastRenderedPageBreak/>
         <w:t>Project Objective:</w:t>
       </w:r>
     </w:p>
@@ -6929,6 +8305,7 @@
           <w:szCs w:val="32"/>
           <w:lang w:val="en"/>
         </w:rPr>
+        <w:lastRenderedPageBreak/>
         <w:t>Effective Visualization and Reporting</w:t>
       </w:r>
       <w:bookmarkEnd w:id="31"/>
@@ -7049,7 +8426,21 @@
           <w:rFonts w:ascii="Times New Roman" w:eastAsia="Times New Roman" w:hAnsi="Times New Roman" w:cs="Times New Roman"/>
           <w:lang w:val="en"/>
         </w:rPr>
-        <w:t>The three visualizations are shown below. For a clearer image, refer to the “visuals” folder in the project directory for the image files.</w:t>
+        <w:t>The three visualizations</w:t>
+      </w:r>
+      <w:r>
+        <w:rPr>
+          <w:rFonts w:ascii="Times New Roman" w:eastAsia="Times New Roman" w:hAnsi="Times New Roman" w:cs="Times New Roman"/>
+          <w:lang w:val="en"/>
+        </w:rPr>
+        <w:t xml:space="preserve"> (the histogram, scatter plot, and graph displaying prediction error)</w:t>
+      </w:r>
+      <w:r>
+        <w:rPr>
+          <w:rFonts w:ascii="Times New Roman" w:eastAsia="Times New Roman" w:hAnsi="Times New Roman" w:cs="Times New Roman"/>
+          <w:lang w:val="en"/>
+        </w:rPr>
+        <w:t xml:space="preserve"> are shown below. For a clearer image, refer to the “visuals” folder in the project directory for the image files.</w:t>
       </w:r>
     </w:p>
     <w:p>
@@ -7092,11 +8483,10 @@
           <w:noProof/>
           <w:lang w:val="en"/>
         </w:rPr>
-        <w:lastRenderedPageBreak/>
         <w:drawing>
-          <wp:inline distT="0" distB="0" distL="0" distR="0" wp14:anchorId="3D48431C" wp14:editId="4DFE358A">
-            <wp:extent cx="5934075" cy="3105150"/>
-            <wp:effectExtent l="19050" t="19050" r="28575" b="19050"/>
+          <wp:inline distT="0" distB="0" distL="0" distR="0" wp14:anchorId="3D48431C" wp14:editId="1AA6F467">
+            <wp:extent cx="6079696" cy="3181350"/>
+            <wp:effectExtent l="19050" t="19050" r="16510" b="19050"/>
             <wp:docPr id="3" name="Picture 3"/>
             <wp:cNvGraphicFramePr>
               <a:graphicFrameLocks xmlns:a="http://schemas.openxmlformats.org/drawingml/2006/main" noChangeAspect="1"/>
@@ -7111,7 +8501,7 @@
                     </pic:cNvPicPr>
                   </pic:nvPicPr>
                   <pic:blipFill>
-                    <a:blip r:embed="rId11" cstate="print">
+                    <a:blip r:embed="rId12" cstate="print">
                       <a:extLst>
                         <a:ext uri="{28A0092B-C50C-407E-A947-70E740481C1C}">
                           <a14:useLocalDpi xmlns:a14="http://schemas.microsoft.com/office/drawing/2010/main" val="0"/>
@@ -7126,7 +8516,7 @@
                   <pic:spPr bwMode="auto">
                     <a:xfrm>
                       <a:off x="0" y="0"/>
-                      <a:ext cx="5941723" cy="3109152"/>
+                      <a:ext cx="6113099" cy="3198829"/>
                     </a:xfrm>
                     <a:prstGeom prst="rect">
                       <a:avLst/>
@@ -7147,6 +8537,23 @@
     </w:p>
     <w:p>
       <w:pPr>
+        <w:rPr>
+          <w:rFonts w:ascii="Times New Roman" w:eastAsia="Times New Roman" w:hAnsi="Times New Roman" w:cs="Times New Roman"/>
+          <w:u w:val="single"/>
+          <w:lang w:val="en"/>
+        </w:rPr>
+      </w:pPr>
+      <w:r>
+        <w:rPr>
+          <w:rFonts w:ascii="Times New Roman" w:eastAsia="Times New Roman" w:hAnsi="Times New Roman" w:cs="Times New Roman"/>
+          <w:u w:val="single"/>
+          <w:lang w:val="en"/>
+        </w:rPr>
+        <w:br w:type="page"/>
+      </w:r>
+    </w:p>
+    <w:p>
+      <w:pPr>
         <w:jc w:val="center"/>
         <w:rPr>
           <w:rFonts w:ascii="Times New Roman" w:eastAsia="Times New Roman" w:hAnsi="Times New Roman" w:cs="Times New Roman"/>
@@ -7160,6 +8567,7 @@
           <w:u w:val="single"/>
           <w:lang w:val="en"/>
         </w:rPr>
+        <w:lastRenderedPageBreak/>
         <w:t>Scatter Plots</w:t>
       </w:r>
     </w:p>
@@ -7195,7 +8603,7 @@
                     </pic:cNvPicPr>
                   </pic:nvPicPr>
                   <pic:blipFill>
-                    <a:blip r:embed="rId12" cstate="print">
+                    <a:blip r:embed="rId13" cstate="print">
                       <a:extLst>
                         <a:ext uri="{28A0092B-C50C-407E-A947-70E740481C1C}">
                           <a14:useLocalDpi xmlns:a14="http://schemas.microsoft.com/office/drawing/2010/main" val="0"/>
@@ -7261,7 +8669,6 @@
           <w:noProof/>
           <w:lang w:val="en"/>
         </w:rPr>
-        <w:lastRenderedPageBreak/>
         <w:drawing>
           <wp:inline distT="0" distB="0" distL="0" distR="0" wp14:anchorId="1124208F" wp14:editId="080413F4">
             <wp:extent cx="5943600" cy="3067050"/>
@@ -7280,7 +8687,7 @@
                     </pic:cNvPicPr>
                   </pic:nvPicPr>
                   <pic:blipFill>
-                    <a:blip r:embed="rId13" cstate="print">
+                    <a:blip r:embed="rId14" cstate="print">
                       <a:extLst>
                         <a:ext uri="{28A0092B-C50C-407E-A947-70E740481C1C}">
                           <a14:useLocalDpi xmlns:a14="http://schemas.microsoft.com/office/drawing/2010/main" val="0"/>
@@ -7316,8 +8723,10 @@
     </w:p>
     <w:p>
       <w:pPr>
-        <w:pStyle w:val="Heading2"/>
-        <w:rPr>
+        <w:rPr>
+          <w:rFonts w:ascii="Times New Roman" w:eastAsia="Times New Roman" w:hAnsi="Times New Roman" w:cs="Times New Roman"/>
+          <w:b/>
+          <w:bCs/>
           <w:sz w:val="32"/>
           <w:szCs w:val="32"/>
           <w:lang w:val="en"/>
@@ -7330,6 +8739,25 @@
           <w:szCs w:val="32"/>
           <w:lang w:val="en"/>
         </w:rPr>
+        <w:br w:type="page"/>
+      </w:r>
+    </w:p>
+    <w:p>
+      <w:pPr>
+        <w:pStyle w:val="Heading2"/>
+        <w:rPr>
+          <w:sz w:val="32"/>
+          <w:szCs w:val="32"/>
+          <w:lang w:val="en"/>
+        </w:rPr>
+      </w:pPr>
+      <w:r>
+        <w:rPr>
+          <w:sz w:val="32"/>
+          <w:szCs w:val="32"/>
+          <w:lang w:val="en"/>
+        </w:rPr>
+        <w:lastRenderedPageBreak/>
         <w:t>Accuracy Analysis</w:t>
       </w:r>
       <w:bookmarkEnd w:id="32"/>
@@ -7503,7 +8931,6 @@
         <w:rPr>
           <w:noProof/>
         </w:rPr>
-        <w:lastRenderedPageBreak/>
         <w:drawing>
           <wp:inline distT="0" distB="0" distL="0" distR="0" wp14:anchorId="3E2B39E2" wp14:editId="3C878DF2">
             <wp:extent cx="5943600" cy="1638300"/>
@@ -7520,7 +8947,7 @@
                     <pic:cNvPicPr/>
                   </pic:nvPicPr>
                   <pic:blipFill>
-                    <a:blip r:embed="rId14"/>
+                    <a:blip r:embed="rId15"/>
                     <a:stretch>
                       <a:fillRect/>
                     </a:stretch>
@@ -7679,7 +9106,15 @@
           <w:rFonts w:ascii="Times New Roman" w:eastAsia="Times New Roman" w:hAnsi="Times New Roman" w:cs="Times New Roman"/>
           <w:lang w:val="en"/>
         </w:rPr>
-        <w:t xml:space="preserve">. The print statements were altered to </w:t>
+        <w:t xml:space="preserve">. </w:t>
+      </w:r>
+      <w:r>
+        <w:rPr>
+          <w:rFonts w:ascii="Times New Roman" w:eastAsia="Times New Roman" w:hAnsi="Times New Roman" w:cs="Times New Roman"/>
+          <w:lang w:val="en"/>
+        </w:rPr>
+        <w:lastRenderedPageBreak/>
+        <w:t xml:space="preserve">The print statements were altered to </w:t>
       </w:r>
       <w:proofErr w:type="spellStart"/>
       <w:r>
@@ -7912,7 +9347,6 @@
           <w:rFonts w:ascii="Times New Roman" w:eastAsia="Times New Roman" w:hAnsi="Times New Roman" w:cs="Times New Roman"/>
           <w:lang w:val="en"/>
         </w:rPr>
-        <w:lastRenderedPageBreak/>
         <w:t xml:space="preserve">The project requires only </w:t>
       </w:r>
       <w:r>
@@ -8146,8 +9580,10 @@
     </w:p>
     <w:p>
       <w:pPr>
-        <w:pStyle w:val="Heading2"/>
-        <w:rPr>
+        <w:rPr>
+          <w:rFonts w:ascii="Times New Roman" w:eastAsia="Times New Roman" w:hAnsi="Times New Roman" w:cs="Times New Roman"/>
+          <w:b/>
+          <w:bCs/>
           <w:sz w:val="32"/>
           <w:szCs w:val="32"/>
           <w:lang w:val="en"/>
@@ -8160,6 +9596,25 @@
           <w:szCs w:val="32"/>
           <w:lang w:val="en"/>
         </w:rPr>
+        <w:br w:type="page"/>
+      </w:r>
+    </w:p>
+    <w:p>
+      <w:pPr>
+        <w:pStyle w:val="Heading2"/>
+        <w:rPr>
+          <w:sz w:val="32"/>
+          <w:szCs w:val="32"/>
+          <w:lang w:val="en"/>
+        </w:rPr>
+      </w:pPr>
+      <w:r>
+        <w:rPr>
+          <w:sz w:val="32"/>
+          <w:szCs w:val="32"/>
+          <w:lang w:val="en"/>
+        </w:rPr>
+        <w:lastRenderedPageBreak/>
         <w:t>User Guide</w:t>
       </w:r>
       <w:bookmarkEnd w:id="35"/>
@@ -8329,7 +9784,7 @@
                     <pic:cNvPicPr/>
                   </pic:nvPicPr>
                   <pic:blipFill>
-                    <a:blip r:embed="rId15"/>
+                    <a:blip r:embed="rId16"/>
                     <a:stretch>
                       <a:fillRect/>
                     </a:stretch>
@@ -8388,7 +9843,7 @@
         </w:rPr>
         <w:t>file. You can use this link (</w:t>
       </w:r>
-      <w:hyperlink r:id="rId16" w:history="1">
+      <w:hyperlink r:id="rId17" w:history="1">
         <w:r>
           <w:rPr>
             <w:rStyle w:val="Hyperlink"/>
@@ -8435,7 +9890,7 @@
         </w:rPr>
         <w:t xml:space="preserve"> tool to unzip it. Refer to this link (</w:t>
       </w:r>
-      <w:hyperlink r:id="rId17" w:history="1">
+      <w:hyperlink r:id="rId18" w:history="1">
         <w:r>
           <w:rPr>
             <w:rStyle w:val="Hyperlink"/>
@@ -8481,7 +9936,7 @@
                     <pic:cNvPicPr/>
                   </pic:nvPicPr>
                   <pic:blipFill>
-                    <a:blip r:embed="rId18">
+                    <a:blip r:embed="rId19">
                       <a:extLst>
                         <a:ext uri="{28A0092B-C50C-407E-A947-70E740481C1C}">
                           <a14:useLocalDpi xmlns:a14="http://schemas.microsoft.com/office/drawing/2010/main" val="0"/>
@@ -8539,7 +9994,7 @@
         </w:rPr>
         <w:t>ownload and install PyCharm Community Edition from this link (</w:t>
       </w:r>
-      <w:hyperlink r:id="rId19" w:history="1">
+      <w:hyperlink r:id="rId20" w:history="1">
         <w:r>
           <w:rPr>
             <w:rStyle w:val="Hyperlink"/>
@@ -8556,7 +10011,7 @@
         </w:rPr>
         <w:t>). Refer to this link (</w:t>
       </w:r>
-      <w:hyperlink r:id="rId20" w:history="1">
+      <w:hyperlink r:id="rId21" w:history="1">
         <w:r>
           <w:rPr>
             <w:rStyle w:val="Hyperlink"/>
@@ -8586,7 +10041,6 @@
         <w:rPr>
           <w:noProof/>
         </w:rPr>
-        <w:lastRenderedPageBreak/>
         <w:drawing>
           <wp:inline distT="0" distB="0" distL="0" distR="0" wp14:anchorId="141A2091" wp14:editId="12EE0A5E">
             <wp:extent cx="3527213" cy="1828800"/>
@@ -8603,7 +10057,7 @@
                     <pic:cNvPicPr/>
                   </pic:nvPicPr>
                   <pic:blipFill>
-                    <a:blip r:embed="rId21"/>
+                    <a:blip r:embed="rId22"/>
                     <a:stretch>
                       <a:fillRect/>
                     </a:stretch>
@@ -8648,30 +10102,14 @@
         </w:rPr>
         <w:t>Download and install Python from this link (</w:t>
       </w:r>
-      <w:hyperlink r:id="rId22" w:history="1">
+      <w:hyperlink r:id="rId23" w:history="1">
         <w:r>
           <w:rPr>
             <w:rStyle w:val="Hyperlink"/>
             <w:rFonts w:ascii="Times New Roman" w:eastAsia="Times New Roman" w:hAnsi="Times New Roman" w:cs="Times New Roman"/>
             <w:lang w:val="en"/>
           </w:rPr>
-          <w:t>https://www.python.org/do</w:t>
-        </w:r>
-        <w:r>
-          <w:rPr>
-            <w:rStyle w:val="Hyperlink"/>
-            <w:rFonts w:ascii="Times New Roman" w:eastAsia="Times New Roman" w:hAnsi="Times New Roman" w:cs="Times New Roman"/>
-            <w:lang w:val="en"/>
-          </w:rPr>
-          <w:t>w</w:t>
-        </w:r>
-        <w:r>
-          <w:rPr>
-            <w:rStyle w:val="Hyperlink"/>
-            <w:rFonts w:ascii="Times New Roman" w:eastAsia="Times New Roman" w:hAnsi="Times New Roman" w:cs="Times New Roman"/>
-            <w:lang w:val="en"/>
-          </w:rPr>
-          <w:t>nloads</w:t>
+          <w:t>https://www.python.org/downloads</w:t>
         </w:r>
       </w:hyperlink>
       <w:r>
@@ -8681,7 +10119,7 @@
         </w:rPr>
         <w:t>). Refer to this link (</w:t>
       </w:r>
-      <w:hyperlink r:id="rId23" w:history="1">
+      <w:hyperlink r:id="rId24" w:history="1">
         <w:r>
           <w:rPr>
             <w:rStyle w:val="Hyperlink"/>
@@ -8727,7 +10165,7 @@
                     <pic:cNvPicPr/>
                   </pic:nvPicPr>
                   <pic:blipFill>
-                    <a:blip r:embed="rId24"/>
+                    <a:blip r:embed="rId25"/>
                     <a:stretch>
                       <a:fillRect/>
                     </a:stretch>
@@ -8755,6 +10193,21 @@
     </w:p>
     <w:p>
       <w:pPr>
+        <w:rPr>
+          <w:rFonts w:ascii="Times New Roman" w:eastAsia="Times New Roman" w:hAnsi="Times New Roman" w:cs="Times New Roman"/>
+          <w:lang w:val="en"/>
+        </w:rPr>
+      </w:pPr>
+      <w:r>
+        <w:rPr>
+          <w:rFonts w:ascii="Times New Roman" w:eastAsia="Times New Roman" w:hAnsi="Times New Roman" w:cs="Times New Roman"/>
+          <w:lang w:val="en"/>
+        </w:rPr>
+        <w:br w:type="page"/>
+      </w:r>
+    </w:p>
+    <w:p>
+      <w:pPr>
         <w:pStyle w:val="ListParagraph"/>
         <w:numPr>
           <w:ilvl w:val="3"/>
@@ -8770,6 +10223,7 @@
           <w:rFonts w:ascii="Times New Roman" w:eastAsia="Times New Roman" w:hAnsi="Times New Roman" w:cs="Times New Roman"/>
           <w:lang w:val="en"/>
         </w:rPr>
+        <w:lastRenderedPageBreak/>
         <w:t xml:space="preserve">Open PyCharm. </w:t>
       </w:r>
     </w:p>
@@ -8801,7 +10255,7 @@
                     <pic:cNvPicPr/>
                   </pic:nvPicPr>
                   <pic:blipFill>
-                    <a:blip r:embed="rId25"/>
+                    <a:blip r:embed="rId26"/>
                     <a:stretch>
                       <a:fillRect/>
                     </a:stretch>
@@ -8891,7 +10345,7 @@
                     <pic:cNvPicPr/>
                   </pic:nvPicPr>
                   <pic:blipFill>
-                    <a:blip r:embed="rId26"/>
+                    <a:blip r:embed="rId27"/>
                     <a:stretch>
                       <a:fillRect/>
                     </a:stretch>
@@ -8934,7 +10388,6 @@
           <w:rFonts w:ascii="Times New Roman" w:eastAsia="Times New Roman" w:hAnsi="Times New Roman" w:cs="Times New Roman"/>
           <w:lang w:val="en"/>
         </w:rPr>
-        <w:lastRenderedPageBreak/>
         <w:t xml:space="preserve">With the project opened in PyCharm, </w:t>
       </w:r>
       <w:r>
@@ -8973,7 +10426,7 @@
                     <pic:cNvPicPr/>
                   </pic:nvPicPr>
                   <pic:blipFill>
-                    <a:blip r:embed="rId27"/>
+                    <a:blip r:embed="rId28"/>
                     <a:stretch>
                       <a:fillRect/>
                     </a:stretch>
@@ -9001,6 +10454,21 @@
     </w:p>
     <w:p>
       <w:pPr>
+        <w:rPr>
+          <w:rFonts w:ascii="Times New Roman" w:eastAsia="Times New Roman" w:hAnsi="Times New Roman" w:cs="Times New Roman"/>
+          <w:lang w:val="en"/>
+        </w:rPr>
+      </w:pPr>
+      <w:r>
+        <w:rPr>
+          <w:rFonts w:ascii="Times New Roman" w:eastAsia="Times New Roman" w:hAnsi="Times New Roman" w:cs="Times New Roman"/>
+          <w:lang w:val="en"/>
+        </w:rPr>
+        <w:br w:type="page"/>
+      </w:r>
+    </w:p>
+    <w:p>
+      <w:pPr>
         <w:pStyle w:val="ListParagraph"/>
         <w:numPr>
           <w:ilvl w:val="3"/>
@@ -9016,6 +10484,7 @@
           <w:rFonts w:ascii="Times New Roman" w:eastAsia="Times New Roman" w:hAnsi="Times New Roman" w:cs="Times New Roman"/>
           <w:lang w:val="en"/>
         </w:rPr>
+        <w:lastRenderedPageBreak/>
         <w:t xml:space="preserve">In PyCharm, configure the Python interpreter </w:t>
       </w:r>
       <w:r>
@@ -9032,30 +10501,14 @@
         </w:rPr>
         <w:t>using the Python installation from step 4. Use this link (</w:t>
       </w:r>
-      <w:hyperlink r:id="rId28" w:history="1">
+      <w:hyperlink r:id="rId29" w:history="1">
         <w:r>
           <w:rPr>
             <w:rStyle w:val="Hyperlink"/>
             <w:rFonts w:ascii="Times New Roman" w:eastAsia="Times New Roman" w:hAnsi="Times New Roman" w:cs="Times New Roman"/>
             <w:lang w:val="en"/>
           </w:rPr>
-          <w:t>https://www.jetbrains.com/help/pycharm/configuring-python-interpreter.</w:t>
-        </w:r>
-        <w:r>
-          <w:rPr>
-            <w:rStyle w:val="Hyperlink"/>
-            <w:rFonts w:ascii="Times New Roman" w:eastAsia="Times New Roman" w:hAnsi="Times New Roman" w:cs="Times New Roman"/>
-            <w:lang w:val="en"/>
-          </w:rPr>
-          <w:t>h</w:t>
-        </w:r>
-        <w:r>
-          <w:rPr>
-            <w:rStyle w:val="Hyperlink"/>
-            <w:rFonts w:ascii="Times New Roman" w:eastAsia="Times New Roman" w:hAnsi="Times New Roman" w:cs="Times New Roman"/>
-            <w:lang w:val="en"/>
-          </w:rPr>
-          <w:t>tml</w:t>
+          <w:t>https://www.jetbrains.com/help/pycharm/configuring-python-interpreter.html</w:t>
         </w:r>
       </w:hyperlink>
       <w:r>
@@ -9094,7 +10547,7 @@
                     <pic:cNvPicPr/>
                   </pic:nvPicPr>
                   <pic:blipFill>
-                    <a:blip r:embed="rId29"/>
+                    <a:blip r:embed="rId30"/>
                     <a:stretch>
                       <a:fillRect/>
                     </a:stretch>
@@ -9161,7 +10614,6 @@
         <w:rPr>
           <w:noProof/>
         </w:rPr>
-        <w:lastRenderedPageBreak/>
         <w:drawing>
           <wp:inline distT="0" distB="0" distL="0" distR="0" wp14:anchorId="6CBF4472" wp14:editId="16881F99">
             <wp:extent cx="3563264" cy="859599"/>
@@ -9178,7 +10630,7 @@
                     <pic:cNvPicPr/>
                   </pic:nvPicPr>
                   <pic:blipFill>
-                    <a:blip r:embed="rId30"/>
+                    <a:blip r:embed="rId31"/>
                     <a:stretch>
                       <a:fillRect/>
                     </a:stretch>
@@ -9252,7 +10704,7 @@
                     <pic:cNvPicPr/>
                   </pic:nvPicPr>
                   <pic:blipFill>
-                    <a:blip r:embed="rId31"/>
+                    <a:blip r:embed="rId32"/>
                     <a:stretch>
                       <a:fillRect/>
                     </a:stretch>
@@ -9280,6 +10732,21 @@
     </w:p>
     <w:p>
       <w:pPr>
+        <w:rPr>
+          <w:rFonts w:ascii="Times New Roman" w:eastAsia="Times New Roman" w:hAnsi="Times New Roman" w:cs="Times New Roman"/>
+          <w:lang w:val="en"/>
+        </w:rPr>
+      </w:pPr>
+      <w:r>
+        <w:rPr>
+          <w:rFonts w:ascii="Times New Roman" w:eastAsia="Times New Roman" w:hAnsi="Times New Roman" w:cs="Times New Roman"/>
+          <w:lang w:val="en"/>
+        </w:rPr>
+        <w:br w:type="page"/>
+      </w:r>
+    </w:p>
+    <w:p>
+      <w:pPr>
         <w:pStyle w:val="ListParagraph"/>
         <w:numPr>
           <w:ilvl w:val="3"/>
@@ -9295,6 +10762,7 @@
           <w:rFonts w:ascii="Times New Roman" w:eastAsia="Times New Roman" w:hAnsi="Times New Roman" w:cs="Times New Roman"/>
           <w:lang w:val="en"/>
         </w:rPr>
+        <w:lastRenderedPageBreak/>
         <w:t xml:space="preserve">The console should appear now. In the console, type in “B” and press ENTER. </w:t>
       </w:r>
     </w:p>
@@ -9326,7 +10794,7 @@
                     <pic:cNvPicPr/>
                   </pic:nvPicPr>
                   <pic:blipFill>
-                    <a:blip r:embed="rId32"/>
+                    <a:blip r:embed="rId33"/>
                     <a:stretch>
                       <a:fillRect/>
                     </a:stretch>
@@ -9400,7 +10868,7 @@
                     <pic:cNvPicPr/>
                   </pic:nvPicPr>
                   <pic:blipFill>
-                    <a:blip r:embed="rId33"/>
+                    <a:blip r:embed="rId34"/>
                     <a:stretch>
                       <a:fillRect/>
                     </a:stretch>
@@ -9541,7 +11009,7 @@
                     </pic:cNvPicPr>
                   </pic:nvPicPr>
                   <pic:blipFill>
-                    <a:blip r:embed="rId34" cstate="print">
+                    <a:blip r:embed="rId35" cstate="print">
                       <a:extLst>
                         <a:ext uri="{28A0092B-C50C-407E-A947-70E740481C1C}">
                           <a14:useLocalDpi xmlns:a14="http://schemas.microsoft.com/office/drawing/2010/main" val="0"/>
@@ -9596,7 +11064,7 @@
                     </pic:cNvPicPr>
                   </pic:nvPicPr>
                   <pic:blipFill>
-                    <a:blip r:embed="rId35" cstate="print">
+                    <a:blip r:embed="rId36" cstate="print">
                       <a:extLst>
                         <a:ext uri="{28A0092B-C50C-407E-A947-70E740481C1C}">
                           <a14:useLocalDpi xmlns:a14="http://schemas.microsoft.com/office/drawing/2010/main" val="0"/>
@@ -9651,7 +11119,7 @@
                     </pic:cNvPicPr>
                   </pic:nvPicPr>
                   <pic:blipFill>
-                    <a:blip r:embed="rId36" cstate="print">
+                    <a:blip r:embed="rId37" cstate="print">
                       <a:extLst>
                         <a:ext uri="{28A0092B-C50C-407E-A947-70E740481C1C}">
                           <a14:useLocalDpi xmlns:a14="http://schemas.microsoft.com/office/drawing/2010/main" val="0"/>
@@ -9747,7 +11215,7 @@
                     <pic:cNvPicPr/>
                   </pic:nvPicPr>
                   <pic:blipFill>
-                    <a:blip r:embed="rId37"/>
+                    <a:blip r:embed="rId38"/>
                     <a:stretch>
                       <a:fillRect/>
                     </a:stretch>
@@ -9819,7 +11287,6 @@
         <w:rPr>
           <w:noProof/>
         </w:rPr>
-        <w:lastRenderedPageBreak/>
         <w:drawing>
           <wp:inline distT="0" distB="0" distL="0" distR="0" wp14:anchorId="77B24A81" wp14:editId="04C9F5F9">
             <wp:extent cx="3950970" cy="715480"/>
@@ -9836,7 +11303,7 @@
                     <pic:cNvPicPr/>
                   </pic:nvPicPr>
                   <pic:blipFill>
-                    <a:blip r:embed="rId38"/>
+                    <a:blip r:embed="rId39"/>
                     <a:stretch>
                       <a:fillRect/>
                     </a:stretch>
@@ -9864,6 +11331,21 @@
     </w:p>
     <w:p>
       <w:pPr>
+        <w:rPr>
+          <w:rFonts w:ascii="Times New Roman" w:eastAsia="Times New Roman" w:hAnsi="Times New Roman" w:cs="Times New Roman"/>
+          <w:lang w:val="en"/>
+        </w:rPr>
+      </w:pPr>
+      <w:r>
+        <w:rPr>
+          <w:rFonts w:ascii="Times New Roman" w:eastAsia="Times New Roman" w:hAnsi="Times New Roman" w:cs="Times New Roman"/>
+          <w:lang w:val="en"/>
+        </w:rPr>
+        <w:br w:type="page"/>
+      </w:r>
+    </w:p>
+    <w:p>
+      <w:pPr>
         <w:pStyle w:val="ListParagraph"/>
         <w:numPr>
           <w:ilvl w:val="3"/>
@@ -9879,6 +11361,7 @@
           <w:rFonts w:ascii="Times New Roman" w:eastAsia="Times New Roman" w:hAnsi="Times New Roman" w:cs="Times New Roman"/>
           <w:lang w:val="en"/>
         </w:rPr>
+        <w:lastRenderedPageBreak/>
         <w:t xml:space="preserve">The console will generate the menu to use the trained linear regression model that predicts the weight of a fish given five </w:t>
       </w:r>
       <w:proofErr w:type="spellStart"/>
@@ -9940,7 +11423,7 @@
                     <pic:cNvPicPr/>
                   </pic:nvPicPr>
                   <pic:blipFill>
-                    <a:blip r:embed="rId39"/>
+                    <a:blip r:embed="rId40"/>
                     <a:stretch>
                       <a:fillRect/>
                     </a:stretch>
@@ -10021,7 +11504,7 @@
                     <pic:cNvPicPr/>
                   </pic:nvPicPr>
                   <pic:blipFill>
-                    <a:blip r:embed="rId40"/>
+                    <a:blip r:embed="rId41"/>
                     <a:stretch>
                       <a:fillRect/>
                     </a:stretch>
@@ -10095,7 +11578,7 @@
                     <pic:cNvPicPr/>
                   </pic:nvPicPr>
                   <pic:blipFill>
-                    <a:blip r:embed="rId41"/>
+                    <a:blip r:embed="rId42"/>
                     <a:stretch>
                       <a:fillRect/>
                     </a:stretch>
@@ -10222,7 +11705,6 @@
         <w:rPr>
           <w:noProof/>
         </w:rPr>
-        <w:lastRenderedPageBreak/>
         <w:drawing>
           <wp:inline distT="0" distB="0" distL="0" distR="0" wp14:anchorId="6450C370" wp14:editId="70B67433">
             <wp:extent cx="2773223" cy="1153436"/>
@@ -10239,7 +11721,7 @@
                     <pic:cNvPicPr/>
                   </pic:nvPicPr>
                   <pic:blipFill>
-                    <a:blip r:embed="rId42"/>
+                    <a:blip r:embed="rId43"/>
                     <a:stretch>
                       <a:fillRect/>
                     </a:stretch>
@@ -10267,6 +11749,21 @@
     </w:p>
     <w:p>
       <w:pPr>
+        <w:rPr>
+          <w:rFonts w:ascii="Times New Roman" w:eastAsia="Times New Roman" w:hAnsi="Times New Roman" w:cs="Times New Roman"/>
+          <w:lang w:val="en"/>
+        </w:rPr>
+      </w:pPr>
+      <w:r>
+        <w:rPr>
+          <w:rFonts w:ascii="Times New Roman" w:eastAsia="Times New Roman" w:hAnsi="Times New Roman" w:cs="Times New Roman"/>
+          <w:lang w:val="en"/>
+        </w:rPr>
+        <w:br w:type="page"/>
+      </w:r>
+    </w:p>
+    <w:p>
+      <w:pPr>
         <w:pStyle w:val="ListParagraph"/>
         <w:numPr>
           <w:ilvl w:val="3"/>
@@ -10282,6 +11779,7 @@
           <w:rFonts w:ascii="Times New Roman" w:eastAsia="Times New Roman" w:hAnsi="Times New Roman" w:cs="Times New Roman"/>
           <w:lang w:val="en"/>
         </w:rPr>
+        <w:lastRenderedPageBreak/>
         <w:t>Again, i</w:t>
       </w:r>
       <w:r>
@@ -10348,7 +11846,7 @@
                     <pic:cNvPicPr/>
                   </pic:nvPicPr>
                   <pic:blipFill>
-                    <a:blip r:embed="rId43"/>
+                    <a:blip r:embed="rId44"/>
                     <a:stretch>
                       <a:fillRect/>
                     </a:stretch>
@@ -10627,7 +12125,6 @@
         <w:rPr>
           <w:rFonts w:ascii="Times New Roman" w:eastAsia="Times New Roman" w:hAnsi="Times New Roman" w:cs="Times New Roman"/>
         </w:rPr>
-        <w:lastRenderedPageBreak/>
         <w:t xml:space="preserve">I also needed to learn how to use various Python libraries such as the “scikit-learn” library </w:t>
       </w:r>
       <w:proofErr w:type="gramStart"/>
@@ -10710,6 +12207,7 @@
         <w:rPr>
           <w:rFonts w:ascii="Times New Roman" w:eastAsia="Times New Roman" w:hAnsi="Times New Roman" w:cs="Times New Roman"/>
         </w:rPr>
+        <w:lastRenderedPageBreak/>
         <w:t xml:space="preserve">I needed to expand my knowledge about </w:t>
       </w:r>
       <w:proofErr w:type="spellStart"/>
@@ -10831,13 +12329,7 @@
         <w:rPr>
           <w:rFonts w:ascii="Times New Roman" w:eastAsia="Times New Roman" w:hAnsi="Times New Roman" w:cs="Times New Roman"/>
         </w:rPr>
-        <w:t>machine learning</w:t>
-      </w:r>
-      <w:r>
-        <w:rPr>
-          <w:rFonts w:ascii="Times New Roman" w:eastAsia="Times New Roman" w:hAnsi="Times New Roman" w:cs="Times New Roman"/>
-        </w:rPr>
-        <w:t xml:space="preserve"> </w:t>
+        <w:t xml:space="preserve">machine learning </w:t>
       </w:r>
       <w:r>
         <w:rPr>
@@ -10848,8 +12340,11 @@
     </w:p>
     <w:p>
       <w:pPr>
-        <w:pStyle w:val="Heading1"/>
-        <w:rPr>
+        <w:rPr>
+          <w:rFonts w:ascii="Times New Roman" w:eastAsia="Times New Roman" w:hAnsi="Times New Roman" w:cs="Times New Roman"/>
+          <w:b/>
+          <w:bCs/>
+          <w:kern w:val="36"/>
           <w:sz w:val="40"/>
           <w:szCs w:val="40"/>
           <w:lang w:val="en"/>
@@ -10862,23 +12357,26 @@
           <w:szCs w:val="40"/>
           <w:lang w:val="en"/>
         </w:rPr>
-        <w:t xml:space="preserve">Part </w:t>
-      </w:r>
-      <w:r>
+        <w:br w:type="page"/>
+      </w:r>
+    </w:p>
+    <w:p>
+      <w:pPr>
+        <w:pStyle w:val="Heading1"/>
         <w:rPr>
           <w:sz w:val="40"/>
           <w:szCs w:val="40"/>
           <w:lang w:val="en"/>
         </w:rPr>
-        <w:t>E</w:t>
-      </w:r>
+      </w:pPr>
       <w:r>
         <w:rPr>
           <w:sz w:val="40"/>
           <w:szCs w:val="40"/>
           <w:lang w:val="en"/>
         </w:rPr>
-        <w:t xml:space="preserve">: </w:t>
+        <w:lastRenderedPageBreak/>
+        <w:t xml:space="preserve">Part </w:t>
       </w:r>
       <w:r>
         <w:rPr>
@@ -10886,15 +12384,31 @@
           <w:szCs w:val="40"/>
           <w:lang w:val="en"/>
         </w:rPr>
-        <w:t>Sources</w:t>
-      </w:r>
-      <w:bookmarkEnd w:id="37"/>
+        <w:t>E</w:t>
+      </w:r>
       <w:r>
         <w:rPr>
           <w:sz w:val="40"/>
           <w:szCs w:val="40"/>
           <w:lang w:val="en"/>
         </w:rPr>
+        <w:t xml:space="preserve">: </w:t>
+      </w:r>
+      <w:r>
+        <w:rPr>
+          <w:sz w:val="40"/>
+          <w:szCs w:val="40"/>
+          <w:lang w:val="en"/>
+        </w:rPr>
+        <w:t>Sources</w:t>
+      </w:r>
+      <w:bookmarkEnd w:id="37"/>
+      <w:r>
+        <w:rPr>
+          <w:sz w:val="40"/>
+          <w:szCs w:val="40"/>
+          <w:lang w:val="en"/>
+        </w:rPr>
         <w:t xml:space="preserve"> </w:t>
       </w:r>
     </w:p>
@@ -10958,7 +12472,7 @@
           <w:rFonts w:ascii="Times New Roman" w:eastAsia="Times New Roman" w:hAnsi="Times New Roman" w:cs="Times New Roman"/>
         </w:rPr>
       </w:pPr>
-      <w:hyperlink r:id="rId44" w:history="1">
+      <w:hyperlink r:id="rId45" w:history="1">
         <w:r>
           <w:rPr>
             <w:rStyle w:val="Hyperlink"/>
@@ -10982,8 +12496,8 @@
       </w:pPr>
     </w:p>
     <w:sectPr>
-      <w:headerReference w:type="default" r:id="rId45"/>
-      <w:footerReference w:type="default" r:id="rId46"/>
+      <w:headerReference w:type="default" r:id="rId46"/>
+      <w:footerReference w:type="default" r:id="rId47"/>
       <w:pgSz w:w="12240" w:h="15840"/>
       <w:pgMar w:top="1440" w:right="1440" w:bottom="1440" w:left="1440" w:header="720" w:footer="720" w:gutter="0"/>
       <w:cols w:space="720"/>

</xml_diff>